<commit_message>
Hecha la memoria completa.
</commit_message>
<xml_diff>
--- a/P1/Doc/plantilla-memoria-practica1-2019.docx
+++ b/P1/Doc/plantilla-memoria-practica1-2019.docx
@@ -446,22 +446,6 @@
         <w:rPr/>
       </w:pPr>
       <w:r>
-        <w:rPr>
-          <w:highlight w:val="yellow"/>
-        </w:rPr>
-        <w:t>Escriba aquí una introducción al trabajo realizado en la práctica</w:t>
-      </w:r>
-      <w:r>
-        <w:rPr/>
-        <w:t>.</w:t>
-      </w:r>
-    </w:p>
-    <w:p>
-      <w:pPr>
-        <w:pStyle w:val="Normal"/>
-        <w:rPr/>
-      </w:pPr>
-      <w:r>
         <w:rPr/>
         <w:t xml:space="preserve">Hemos realizado un emulador que reciba los paquetes multimedia por un puerto y los retransmite por otro puerto a un reproductor multimedia, en nuestro caso es VLC. El emulador que vamos a implementar va a tener como la función que tienen la red entre un servidor y un cliente, el cual quiere obtener recursos multimedia del servidor. El emulador añadirá un retraso a los paquetes llamado </w:t>
       </w:r>
@@ -787,22 +771,7 @@
               </w:rPr>
             </w:pPr>
             <w:r>
-              <w:rPr>
-                <w:highlight w:val="yellow"/>
-              </w:rPr>
-            </w:r>
-          </w:p>
-          <w:p>
-            <w:pPr>
-              <w:pStyle w:val="Normal"/>
-              <w:spacing w:lineRule="auto" w:line="240" w:before="0" w:after="0"/>
-              <w:rPr/>
-            </w:pPr>
-            <w:r>
-              <w:rPr>
-                <w:highlight w:val="yellow"/>
-              </w:rPr>
-              <w:t>Escriba aquí los parámetros que utiliza para emitir y recibir el VLC.</w:t>
+              <w:rPr/>
             </w:r>
           </w:p>
           <w:p>
@@ -848,7 +817,7 @@
                 <w:rFonts w:eastAsia="Calibri" w:cs="" w:cstheme="minorBidi" w:eastAsiaTheme="minorHAnsi"/>
               </w:rPr>
               <w:drawing>
-                <wp:anchor behindDoc="0" distT="0" distB="0" distL="0" distR="0" simplePos="0" locked="0" layoutInCell="1" allowOverlap="1" relativeHeight="4">
+                <wp:anchor behindDoc="0" distT="0" distB="0" distL="0" distR="0" simplePos="0" locked="0" layoutInCell="1" allowOverlap="1" relativeHeight="3">
                   <wp:simplePos x="0" y="0"/>
                   <wp:positionH relativeFrom="column">
                     <wp:align>center</wp:align>
@@ -922,7 +891,7 @@
                 <w:rFonts w:eastAsia="Calibri" w:cs="" w:cstheme="minorBidi" w:eastAsiaTheme="minorHAnsi"/>
               </w:rPr>
               <w:drawing>
-                <wp:anchor behindDoc="0" distT="0" distB="0" distL="0" distR="0" simplePos="0" locked="0" layoutInCell="1" allowOverlap="1" relativeHeight="3">
+                <wp:anchor behindDoc="0" distT="0" distB="0" distL="0" distR="0" simplePos="0" locked="0" layoutInCell="1" allowOverlap="1" relativeHeight="5">
                   <wp:simplePos x="0" y="0"/>
                   <wp:positionH relativeFrom="column">
                     <wp:align>center</wp:align>
@@ -1058,7 +1027,7 @@
             <w:r>
               <w:rPr/>
               <w:drawing>
-                <wp:anchor behindDoc="0" distT="0" distB="0" distL="0" distR="0" simplePos="0" locked="0" layoutInCell="1" allowOverlap="1" relativeHeight="7">
+                <wp:anchor behindDoc="0" distT="0" distB="0" distL="0" distR="0" simplePos="0" locked="0" layoutInCell="1" allowOverlap="1" relativeHeight="9">
                   <wp:simplePos x="0" y="0"/>
                   <wp:positionH relativeFrom="column">
                     <wp:align>center</wp:align>
@@ -1124,7 +1093,7 @@
             <w:r>
               <w:rPr/>
               <w:drawing>
-                <wp:anchor behindDoc="0" distT="0" distB="0" distL="0" distR="0" simplePos="0" locked="0" layoutInCell="1" allowOverlap="1" relativeHeight="5">
+                <wp:anchor behindDoc="0" distT="0" distB="0" distL="0" distR="0" simplePos="0" locked="0" layoutInCell="1" allowOverlap="1" relativeHeight="4">
                   <wp:simplePos x="0" y="0"/>
                   <wp:positionH relativeFrom="column">
                     <wp:posOffset>0</wp:posOffset>
@@ -1282,26 +1251,25 @@
             <w:pPr>
               <w:pStyle w:val="Normal"/>
               <w:spacing w:lineRule="auto" w:line="240" w:before="0" w:after="0"/>
-              <w:rPr/>
-            </w:pPr>
-            <w:r>
               <w:rPr>
                 <w:highlight w:val="yellow"/>
               </w:rPr>
-              <w:t>Escriba aquí las posibilidades que existen.</w:t>
-            </w:r>
-          </w:p>
-          <w:p>
-            <w:pPr>
-              <w:pStyle w:val="Normal"/>
-              <w:spacing w:lineRule="auto" w:line="240" w:before="0" w:after="0"/>
-              <w:rPr>
-                <w:rFonts w:asciiTheme="minorHAnsi" w:cstheme="minorBidi" w:eastAsiaTheme="minorHAnsi" w:hAnsiTheme="minorHAnsi"/>
-              </w:rPr>
-            </w:pPr>
-            <w:r>
-              <w:rPr>
-                <w:rFonts w:asciiTheme="minorHAnsi" w:cstheme="minorBidi" w:eastAsiaTheme="minorHAnsi" w:hAnsiTheme="minorHAnsi"/>
+            </w:pPr>
+            <w:r>
+              <w:rPr/>
+            </w:r>
+          </w:p>
+          <w:p>
+            <w:pPr>
+              <w:pStyle w:val="Normal"/>
+              <w:spacing w:lineRule="auto" w:line="240" w:before="0" w:after="0"/>
+              <w:rPr>
+                <w:rFonts w:ascii="Calibri" w:hAnsi="Calibri" w:eastAsia="Calibri" w:cs="" w:asciiTheme="minorHAnsi" w:cstheme="minorBidi" w:eastAsiaTheme="minorHAnsi" w:hAnsiTheme="minorHAnsi"/>
+              </w:rPr>
+            </w:pPr>
+            <w:r>
+              <w:rPr>
+                <w:rFonts w:eastAsia="Calibri" w:cs="" w:cstheme="minorBidi" w:eastAsiaTheme="minorHAnsi"/>
               </w:rPr>
               <w:t>Existe distintas posibilidades de envio del video entre los dos VLC que son las siguientes posibilidades:</w:t>
             </w:r>
@@ -1311,15 +1279,15 @@
               <w:pStyle w:val="Normal"/>
               <w:spacing w:lineRule="auto" w:line="240" w:before="0" w:after="0"/>
               <w:rPr>
-                <w:rFonts w:asciiTheme="minorHAnsi" w:cstheme="minorBidi" w:eastAsiaTheme="minorHAnsi" w:hAnsiTheme="minorHAnsi"/>
-              </w:rPr>
-            </w:pPr>
-            <w:r>
-              <w:rPr>
-                <w:rFonts w:asciiTheme="minorHAnsi" w:cstheme="minorBidi" w:eastAsiaTheme="minorHAnsi" w:hAnsiTheme="minorHAnsi"/>
+                <w:rFonts w:ascii="Calibri" w:hAnsi="Calibri" w:eastAsia="Calibri" w:cs="" w:asciiTheme="minorHAnsi" w:cstheme="minorBidi" w:eastAsiaTheme="minorHAnsi" w:hAnsiTheme="minorHAnsi"/>
+              </w:rPr>
+            </w:pPr>
+            <w:r>
+              <w:rPr>
+                <w:rFonts w:eastAsia="Calibri" w:cs="" w:cstheme="minorBidi" w:eastAsiaTheme="minorHAnsi"/>
               </w:rPr>
               <w:drawing>
-                <wp:anchor behindDoc="0" distT="0" distB="0" distL="0" distR="0" simplePos="0" locked="0" layoutInCell="1" allowOverlap="1" relativeHeight="10">
+                <wp:anchor behindDoc="0" distT="0" distB="0" distL="0" distR="0" simplePos="0" locked="0" layoutInCell="1" allowOverlap="1" relativeHeight="8">
                   <wp:simplePos x="0" y="0"/>
                   <wp:positionH relativeFrom="column">
                     <wp:posOffset>1399540</wp:posOffset>
@@ -1370,138 +1338,138 @@
               <w:pStyle w:val="Normal"/>
               <w:spacing w:lineRule="auto" w:line="240" w:before="0" w:after="0"/>
               <w:rPr>
-                <w:rFonts w:asciiTheme="minorHAnsi" w:cstheme="minorBidi" w:eastAsiaTheme="minorHAnsi" w:hAnsiTheme="minorHAnsi"/>
-              </w:rPr>
-            </w:pPr>
-            <w:r>
-              <w:rPr>
-                <w:rFonts w:asciiTheme="minorHAnsi" w:cstheme="minorBidi" w:eastAsiaTheme="minorHAnsi" w:hAnsiTheme="minorHAnsi"/>
-              </w:rPr>
-            </w:r>
-          </w:p>
-          <w:p>
-            <w:pPr>
-              <w:pStyle w:val="Normal"/>
-              <w:spacing w:lineRule="auto" w:line="240" w:before="0" w:after="0"/>
-              <w:rPr>
-                <w:rFonts w:asciiTheme="minorHAnsi" w:cstheme="minorBidi" w:eastAsiaTheme="minorHAnsi" w:hAnsiTheme="minorHAnsi"/>
-              </w:rPr>
-            </w:pPr>
-            <w:r>
-              <w:rPr>
-                <w:rFonts w:asciiTheme="minorHAnsi" w:cstheme="minorBidi" w:eastAsiaTheme="minorHAnsi" w:hAnsiTheme="minorHAnsi"/>
-              </w:rPr>
-            </w:r>
-          </w:p>
-          <w:p>
-            <w:pPr>
-              <w:pStyle w:val="Normal"/>
-              <w:spacing w:lineRule="auto" w:line="240" w:before="0" w:after="0"/>
-              <w:rPr>
-                <w:rFonts w:asciiTheme="minorHAnsi" w:cstheme="minorBidi" w:eastAsiaTheme="minorHAnsi" w:hAnsiTheme="minorHAnsi"/>
-              </w:rPr>
-            </w:pPr>
-            <w:r>
-              <w:rPr>
-                <w:rFonts w:asciiTheme="minorHAnsi" w:cstheme="minorBidi" w:eastAsiaTheme="minorHAnsi" w:hAnsiTheme="minorHAnsi"/>
-              </w:rPr>
-            </w:r>
-          </w:p>
-          <w:p>
-            <w:pPr>
-              <w:pStyle w:val="Normal"/>
-              <w:spacing w:lineRule="auto" w:line="240" w:before="0" w:after="0"/>
-              <w:rPr>
-                <w:rFonts w:asciiTheme="minorHAnsi" w:cstheme="minorBidi" w:eastAsiaTheme="minorHAnsi" w:hAnsiTheme="minorHAnsi"/>
-              </w:rPr>
-            </w:pPr>
-            <w:r>
-              <w:rPr>
-                <w:rFonts w:asciiTheme="minorHAnsi" w:cstheme="minorBidi" w:eastAsiaTheme="minorHAnsi" w:hAnsiTheme="minorHAnsi"/>
-              </w:rPr>
-            </w:r>
-          </w:p>
-          <w:p>
-            <w:pPr>
-              <w:pStyle w:val="Normal"/>
-              <w:spacing w:lineRule="auto" w:line="240" w:before="0" w:after="0"/>
-              <w:rPr>
-                <w:rFonts w:asciiTheme="minorHAnsi" w:cstheme="minorBidi" w:eastAsiaTheme="minorHAnsi" w:hAnsiTheme="minorHAnsi"/>
-              </w:rPr>
-            </w:pPr>
-            <w:r>
-              <w:rPr>
-                <w:rFonts w:asciiTheme="minorHAnsi" w:cstheme="minorBidi" w:eastAsiaTheme="minorHAnsi" w:hAnsiTheme="minorHAnsi"/>
-              </w:rPr>
-            </w:r>
-          </w:p>
-          <w:p>
-            <w:pPr>
-              <w:pStyle w:val="Normal"/>
-              <w:spacing w:lineRule="auto" w:line="240" w:before="0" w:after="0"/>
-              <w:rPr>
-                <w:rFonts w:asciiTheme="minorHAnsi" w:cstheme="minorBidi" w:eastAsiaTheme="minorHAnsi" w:hAnsiTheme="minorHAnsi"/>
-              </w:rPr>
-            </w:pPr>
-            <w:r>
-              <w:rPr>
-                <w:rFonts w:asciiTheme="minorHAnsi" w:cstheme="minorBidi" w:eastAsiaTheme="minorHAnsi" w:hAnsiTheme="minorHAnsi"/>
-              </w:rPr>
-            </w:r>
-          </w:p>
-          <w:p>
-            <w:pPr>
-              <w:pStyle w:val="Normal"/>
-              <w:spacing w:lineRule="auto" w:line="240" w:before="0" w:after="0"/>
-              <w:rPr>
-                <w:rFonts w:asciiTheme="minorHAnsi" w:cstheme="minorBidi" w:eastAsiaTheme="minorHAnsi" w:hAnsiTheme="minorHAnsi"/>
-              </w:rPr>
-            </w:pPr>
-            <w:r>
-              <w:rPr>
-                <w:rFonts w:asciiTheme="minorHAnsi" w:cstheme="minorBidi" w:eastAsiaTheme="minorHAnsi" w:hAnsiTheme="minorHAnsi"/>
-              </w:rPr>
-            </w:r>
-          </w:p>
-          <w:p>
-            <w:pPr>
-              <w:pStyle w:val="Normal"/>
-              <w:spacing w:lineRule="auto" w:line="240" w:before="0" w:after="0"/>
-              <w:rPr>
-                <w:rFonts w:asciiTheme="minorHAnsi" w:cstheme="minorBidi" w:eastAsiaTheme="minorHAnsi" w:hAnsiTheme="minorHAnsi"/>
-              </w:rPr>
-            </w:pPr>
-            <w:r>
-              <w:rPr>
-                <w:rFonts w:asciiTheme="minorHAnsi" w:cstheme="minorBidi" w:eastAsiaTheme="minorHAnsi" w:hAnsiTheme="minorHAnsi"/>
-              </w:rPr>
-            </w:r>
-          </w:p>
-          <w:p>
-            <w:pPr>
-              <w:pStyle w:val="Normal"/>
-              <w:spacing w:lineRule="auto" w:line="240" w:before="0" w:after="0"/>
-              <w:rPr>
-                <w:rFonts w:asciiTheme="minorHAnsi" w:cstheme="minorBidi" w:eastAsiaTheme="minorHAnsi" w:hAnsiTheme="minorHAnsi"/>
-              </w:rPr>
-            </w:pPr>
-            <w:r>
-              <w:rPr>
-                <w:rFonts w:asciiTheme="minorHAnsi" w:cstheme="minorBidi" w:eastAsiaTheme="minorHAnsi" w:hAnsiTheme="minorHAnsi"/>
-              </w:rPr>
-            </w:r>
-          </w:p>
-          <w:p>
-            <w:pPr>
-              <w:pStyle w:val="Normal"/>
-              <w:spacing w:lineRule="auto" w:line="240" w:before="0" w:after="0"/>
-              <w:rPr>
-                <w:rFonts w:asciiTheme="minorHAnsi" w:cstheme="minorBidi" w:eastAsiaTheme="minorHAnsi" w:hAnsiTheme="minorHAnsi"/>
-              </w:rPr>
-            </w:pPr>
-            <w:r>
-              <w:rPr>
-                <w:rFonts w:asciiTheme="minorHAnsi" w:cstheme="minorBidi" w:eastAsiaTheme="minorHAnsi" w:hAnsiTheme="minorHAnsi"/>
+                <w:rFonts w:ascii="Calibri" w:hAnsi="Calibri" w:eastAsia="Calibri" w:cs="" w:asciiTheme="minorHAnsi" w:cstheme="minorBidi" w:eastAsiaTheme="minorHAnsi" w:hAnsiTheme="minorHAnsi"/>
+              </w:rPr>
+            </w:pPr>
+            <w:r>
+              <w:rPr>
+                <w:rFonts w:eastAsia="Calibri" w:cs="" w:cstheme="minorBidi" w:eastAsiaTheme="minorHAnsi"/>
+              </w:rPr>
+            </w:r>
+          </w:p>
+          <w:p>
+            <w:pPr>
+              <w:pStyle w:val="Normal"/>
+              <w:spacing w:lineRule="auto" w:line="240" w:before="0" w:after="0"/>
+              <w:rPr>
+                <w:rFonts w:ascii="Calibri" w:hAnsi="Calibri" w:eastAsia="Calibri" w:cs="" w:asciiTheme="minorHAnsi" w:cstheme="minorBidi" w:eastAsiaTheme="minorHAnsi" w:hAnsiTheme="minorHAnsi"/>
+              </w:rPr>
+            </w:pPr>
+            <w:r>
+              <w:rPr>
+                <w:rFonts w:eastAsia="Calibri" w:cs="" w:cstheme="minorBidi" w:eastAsiaTheme="minorHAnsi"/>
+              </w:rPr>
+            </w:r>
+          </w:p>
+          <w:p>
+            <w:pPr>
+              <w:pStyle w:val="Normal"/>
+              <w:spacing w:lineRule="auto" w:line="240" w:before="0" w:after="0"/>
+              <w:rPr>
+                <w:rFonts w:ascii="Calibri" w:hAnsi="Calibri" w:eastAsia="Calibri" w:cs="" w:asciiTheme="minorHAnsi" w:cstheme="minorBidi" w:eastAsiaTheme="minorHAnsi" w:hAnsiTheme="minorHAnsi"/>
+              </w:rPr>
+            </w:pPr>
+            <w:r>
+              <w:rPr>
+                <w:rFonts w:eastAsia="Calibri" w:cs="" w:cstheme="minorBidi" w:eastAsiaTheme="minorHAnsi"/>
+              </w:rPr>
+            </w:r>
+          </w:p>
+          <w:p>
+            <w:pPr>
+              <w:pStyle w:val="Normal"/>
+              <w:spacing w:lineRule="auto" w:line="240" w:before="0" w:after="0"/>
+              <w:rPr>
+                <w:rFonts w:ascii="Calibri" w:hAnsi="Calibri" w:eastAsia="Calibri" w:cs="" w:asciiTheme="minorHAnsi" w:cstheme="minorBidi" w:eastAsiaTheme="minorHAnsi" w:hAnsiTheme="minorHAnsi"/>
+              </w:rPr>
+            </w:pPr>
+            <w:r>
+              <w:rPr>
+                <w:rFonts w:eastAsia="Calibri" w:cs="" w:cstheme="minorBidi" w:eastAsiaTheme="minorHAnsi"/>
+              </w:rPr>
+            </w:r>
+          </w:p>
+          <w:p>
+            <w:pPr>
+              <w:pStyle w:val="Normal"/>
+              <w:spacing w:lineRule="auto" w:line="240" w:before="0" w:after="0"/>
+              <w:rPr>
+                <w:rFonts w:ascii="Calibri" w:hAnsi="Calibri" w:eastAsia="Calibri" w:cs="" w:asciiTheme="minorHAnsi" w:cstheme="minorBidi" w:eastAsiaTheme="minorHAnsi" w:hAnsiTheme="minorHAnsi"/>
+              </w:rPr>
+            </w:pPr>
+            <w:r>
+              <w:rPr>
+                <w:rFonts w:eastAsia="Calibri" w:cs="" w:cstheme="minorBidi" w:eastAsiaTheme="minorHAnsi"/>
+              </w:rPr>
+            </w:r>
+          </w:p>
+          <w:p>
+            <w:pPr>
+              <w:pStyle w:val="Normal"/>
+              <w:spacing w:lineRule="auto" w:line="240" w:before="0" w:after="0"/>
+              <w:rPr>
+                <w:rFonts w:ascii="Calibri" w:hAnsi="Calibri" w:eastAsia="Calibri" w:cs="" w:asciiTheme="minorHAnsi" w:cstheme="minorBidi" w:eastAsiaTheme="minorHAnsi" w:hAnsiTheme="minorHAnsi"/>
+              </w:rPr>
+            </w:pPr>
+            <w:r>
+              <w:rPr>
+                <w:rFonts w:eastAsia="Calibri" w:cs="" w:cstheme="minorBidi" w:eastAsiaTheme="minorHAnsi"/>
+              </w:rPr>
+            </w:r>
+          </w:p>
+          <w:p>
+            <w:pPr>
+              <w:pStyle w:val="Normal"/>
+              <w:spacing w:lineRule="auto" w:line="240" w:before="0" w:after="0"/>
+              <w:rPr>
+                <w:rFonts w:ascii="Calibri" w:hAnsi="Calibri" w:eastAsia="Calibri" w:cs="" w:asciiTheme="minorHAnsi" w:cstheme="minorBidi" w:eastAsiaTheme="minorHAnsi" w:hAnsiTheme="minorHAnsi"/>
+              </w:rPr>
+            </w:pPr>
+            <w:r>
+              <w:rPr>
+                <w:rFonts w:eastAsia="Calibri" w:cs="" w:cstheme="minorBidi" w:eastAsiaTheme="minorHAnsi"/>
+              </w:rPr>
+            </w:r>
+          </w:p>
+          <w:p>
+            <w:pPr>
+              <w:pStyle w:val="Normal"/>
+              <w:spacing w:lineRule="auto" w:line="240" w:before="0" w:after="0"/>
+              <w:rPr>
+                <w:rFonts w:ascii="Calibri" w:hAnsi="Calibri" w:eastAsia="Calibri" w:cs="" w:asciiTheme="minorHAnsi" w:cstheme="minorBidi" w:eastAsiaTheme="minorHAnsi" w:hAnsiTheme="minorHAnsi"/>
+              </w:rPr>
+            </w:pPr>
+            <w:r>
+              <w:rPr>
+                <w:rFonts w:eastAsia="Calibri" w:cs="" w:cstheme="minorBidi" w:eastAsiaTheme="minorHAnsi"/>
+              </w:rPr>
+            </w:r>
+          </w:p>
+          <w:p>
+            <w:pPr>
+              <w:pStyle w:val="Normal"/>
+              <w:spacing w:lineRule="auto" w:line="240" w:before="0" w:after="0"/>
+              <w:rPr>
+                <w:rFonts w:ascii="Calibri" w:hAnsi="Calibri" w:eastAsia="Calibri" w:cs="" w:asciiTheme="minorHAnsi" w:cstheme="minorBidi" w:eastAsiaTheme="minorHAnsi" w:hAnsiTheme="minorHAnsi"/>
+              </w:rPr>
+            </w:pPr>
+            <w:r>
+              <w:rPr>
+                <w:rFonts w:eastAsia="Calibri" w:cs="" w:cstheme="minorBidi" w:eastAsiaTheme="minorHAnsi"/>
+              </w:rPr>
+            </w:r>
+          </w:p>
+          <w:p>
+            <w:pPr>
+              <w:pStyle w:val="Normal"/>
+              <w:spacing w:lineRule="auto" w:line="240" w:before="0" w:after="0"/>
+              <w:rPr>
+                <w:rFonts w:ascii="Calibri" w:hAnsi="Calibri" w:eastAsia="Calibri" w:cs="" w:asciiTheme="minorHAnsi" w:cstheme="minorBidi" w:eastAsiaTheme="minorHAnsi" w:hAnsiTheme="minorHAnsi"/>
+              </w:rPr>
+            </w:pPr>
+            <w:r>
+              <w:rPr>
+                <w:rFonts w:eastAsia="Calibri" w:cs="" w:cstheme="minorBidi" w:eastAsiaTheme="minorHAnsi"/>
               </w:rPr>
             </w:r>
           </w:p>
@@ -1543,26 +1511,25 @@
             <w:pPr>
               <w:pStyle w:val="Normal"/>
               <w:spacing w:lineRule="auto" w:line="240" w:before="0" w:after="0"/>
-              <w:rPr/>
-            </w:pPr>
-            <w:r>
               <w:rPr>
                 <w:highlight w:val="yellow"/>
               </w:rPr>
-              <w:t>Escriba aquí el motivo de la escogida.</w:t>
-            </w:r>
-          </w:p>
-          <w:p>
-            <w:pPr>
-              <w:pStyle w:val="Normal"/>
-              <w:spacing w:lineRule="auto" w:line="240" w:before="0" w:after="0"/>
-              <w:rPr>
-                <w:rFonts w:asciiTheme="minorHAnsi" w:cstheme="minorBidi" w:eastAsiaTheme="minorHAnsi" w:hAnsiTheme="minorHAnsi"/>
-              </w:rPr>
-            </w:pPr>
-            <w:r>
-              <w:rPr>
-                <w:rFonts w:asciiTheme="minorHAnsi" w:cstheme="minorBidi" w:eastAsiaTheme="minorHAnsi" w:hAnsiTheme="minorHAnsi"/>
+            </w:pPr>
+            <w:r>
+              <w:rPr/>
+            </w:r>
+          </w:p>
+          <w:p>
+            <w:pPr>
+              <w:pStyle w:val="Normal"/>
+              <w:spacing w:lineRule="auto" w:line="240" w:before="0" w:after="0"/>
+              <w:rPr>
+                <w:rFonts w:ascii="Calibri" w:hAnsi="Calibri" w:eastAsia="Calibri" w:cs="" w:asciiTheme="minorHAnsi" w:cstheme="minorBidi" w:eastAsiaTheme="minorHAnsi" w:hAnsiTheme="minorHAnsi"/>
+              </w:rPr>
+            </w:pPr>
+            <w:r>
+              <w:rPr>
+                <w:rFonts w:eastAsia="Calibri" w:cs="" w:cstheme="minorBidi" w:eastAsiaTheme="minorHAnsi"/>
               </w:rPr>
               <w:t>La escogida por nosotros es RTP/MPEG Transport Stream debido a que es el más adecuado para la realización de las pruebas que tenemos que hacer con los distintos emuladores que tenemos que realizar. Otro motivo por a escogida de este tipo es que las demás opciones no son recomendadas para en envio de videos por streaming.</w:t>
             </w:r>
@@ -1652,26 +1619,25 @@
             <w:pPr>
               <w:pStyle w:val="Normal"/>
               <w:spacing w:lineRule="auto" w:line="240" w:before="0" w:after="0"/>
-              <w:rPr/>
-            </w:pPr>
-            <w:r>
               <w:rPr>
                 <w:highlight w:val="yellow"/>
               </w:rPr>
-              <w:t>Escriba aquí comentarios respecto a cómo ha hecho para que su código trate a cada paquete de manera independiente.</w:t>
-            </w:r>
-          </w:p>
-          <w:p>
-            <w:pPr>
-              <w:pStyle w:val="Normal"/>
-              <w:spacing w:lineRule="auto" w:line="240" w:before="0" w:after="0"/>
-              <w:rPr>
-                <w:rFonts w:asciiTheme="minorHAnsi" w:cstheme="minorBidi" w:eastAsiaTheme="minorHAnsi" w:hAnsiTheme="minorHAnsi"/>
-              </w:rPr>
-            </w:pPr>
-            <w:r>
-              <w:rPr>
-                <w:rFonts w:asciiTheme="minorHAnsi" w:cstheme="minorBidi" w:eastAsiaTheme="minorHAnsi" w:hAnsiTheme="minorHAnsi"/>
+            </w:pPr>
+            <w:r>
+              <w:rPr/>
+            </w:r>
+          </w:p>
+          <w:p>
+            <w:pPr>
+              <w:pStyle w:val="Normal"/>
+              <w:spacing w:lineRule="auto" w:line="240" w:before="0" w:after="0"/>
+              <w:rPr>
+                <w:rFonts w:ascii="Calibri" w:hAnsi="Calibri" w:eastAsia="Calibri" w:cs="" w:asciiTheme="minorHAnsi" w:cstheme="minorBidi" w:eastAsiaTheme="minorHAnsi" w:hAnsiTheme="minorHAnsi"/>
+              </w:rPr>
+            </w:pPr>
+            <w:r>
+              <w:rPr>
+                <w:rFonts w:eastAsia="Calibri" w:cs="" w:cstheme="minorBidi" w:eastAsiaTheme="minorHAnsi"/>
               </w:rPr>
               <w:t>Para esta nueva versión del emulador, hemos creado una función a parte que calcule los retrasos y envie el paquete al segundo VLC. Los detalles de la función que hemos implementado es la siguiente:</w:t>
             </w:r>
@@ -1685,9 +1651,11 @@
               </w:rPr>
             </w:pPr>
             <w:r>
-              <w:rPr/>
+              <w:rPr>
+                <w:highlight w:val="yellow"/>
+              </w:rPr>
               <w:drawing>
-                <wp:anchor behindDoc="0" distT="0" distB="0" distL="0" distR="0" simplePos="0" locked="0" layoutInCell="1" allowOverlap="1" relativeHeight="9">
+                <wp:anchor behindDoc="0" distT="0" distB="0" distL="0" distR="0" simplePos="0" locked="0" layoutInCell="1" allowOverlap="1" relativeHeight="11">
                   <wp:simplePos x="0" y="0"/>
                   <wp:positionH relativeFrom="column">
                     <wp:align>center</wp:align>
@@ -1741,7 +1709,7 @@
             </w:pPr>
             <w:r>
               <w:rPr>
-                <w:rFonts w:asciiTheme="minorHAnsi" w:cstheme="minorBidi" w:eastAsiaTheme="minorHAnsi" w:hAnsiTheme="minorHAnsi"/>
+                <w:rFonts w:eastAsia="Calibri" w:cs="" w:cstheme="minorBidi" w:eastAsiaTheme="minorHAnsi"/>
               </w:rPr>
               <w:t>Donde le introducimos los siguientes parámetros:</w:t>
             </w:r>
@@ -1754,7 +1722,7 @@
             </w:pPr>
             <w:r>
               <w:rPr>
-                <w:rFonts w:asciiTheme="minorHAnsi" w:cstheme="minorBidi" w:eastAsiaTheme="minorHAnsi" w:hAnsiTheme="minorHAnsi"/>
+                <w:rFonts w:eastAsia="Calibri" w:cs="" w:cstheme="minorBidi" w:eastAsiaTheme="minorHAnsi"/>
               </w:rPr>
               <w:t>- El socket creado para el cliente para enviarle los paquetes del primer VLC.</w:t>
             </w:r>
@@ -1767,7 +1735,7 @@
             </w:pPr>
             <w:r>
               <w:rPr>
-                <w:rFonts w:asciiTheme="minorHAnsi" w:cstheme="minorBidi" w:eastAsiaTheme="minorHAnsi" w:hAnsiTheme="minorHAnsi"/>
+                <w:rFonts w:eastAsia="Calibri" w:cs="" w:cstheme="minorBidi" w:eastAsiaTheme="minorHAnsi"/>
               </w:rPr>
               <w:t>- Los datos que tenemos que enviar al cliente.</w:t>
             </w:r>
@@ -1780,7 +1748,7 @@
             </w:pPr>
             <w:r>
               <w:rPr>
-                <w:rFonts w:asciiTheme="minorHAnsi" w:cstheme="minorBidi" w:eastAsiaTheme="minorHAnsi" w:hAnsiTheme="minorHAnsi"/>
+                <w:rFonts w:eastAsia="Calibri" w:cs="" w:cstheme="minorBidi" w:eastAsiaTheme="minorHAnsi"/>
               </w:rPr>
               <w:t>- El mínimo de retraso que puede haber en el envio de un paquete.</w:t>
             </w:r>
@@ -1793,7 +1761,7 @@
             </w:pPr>
             <w:r>
               <w:rPr>
-                <w:rFonts w:asciiTheme="minorHAnsi" w:cstheme="minorBidi" w:eastAsiaTheme="minorHAnsi" w:hAnsiTheme="minorHAnsi"/>
+                <w:rFonts w:eastAsia="Calibri" w:cs="" w:cstheme="minorBidi" w:eastAsiaTheme="minorHAnsi"/>
               </w:rPr>
               <w:t>- El máximo de retraso que puede haber en el envio de un paquete.</w:t>
             </w:r>
@@ -1806,26 +1774,20 @@
             </w:pPr>
             <w:r>
               <w:rPr>
-                <w:rFonts w:asciiTheme="minorHAnsi" w:cstheme="minorBidi" w:eastAsiaTheme="minorHAnsi" w:hAnsiTheme="minorHAnsi"/>
-              </w:rPr>
-              <w:t xml:space="preserve">- </w:t>
-            </w:r>
-            <w:r>
-              <w:rPr>
-                <w:rFonts w:asciiTheme="minorHAnsi" w:cstheme="minorBidi" w:eastAsiaTheme="minorHAnsi" w:hAnsiTheme="minorHAnsi"/>
-              </w:rPr>
-              <w:t>La IP del cliente al que queremos enviar el paquete.</w:t>
-            </w:r>
-          </w:p>
-          <w:p>
-            <w:pPr>
-              <w:pStyle w:val="Normal"/>
-              <w:spacing w:lineRule="auto" w:line="240" w:before="0" w:after="0"/>
-              <w:rPr/>
-            </w:pPr>
-            <w:r>
-              <w:rPr>
-                <w:rFonts w:asciiTheme="minorHAnsi" w:cstheme="minorBidi" w:eastAsiaTheme="minorHAnsi" w:hAnsiTheme="minorHAnsi"/>
+                <w:rFonts w:eastAsia="Calibri" w:cs="" w:cstheme="minorBidi" w:eastAsiaTheme="minorHAnsi"/>
+              </w:rPr>
+              <w:t>- La IP del cliente al que queremos enviar el paquete.</w:t>
+            </w:r>
+          </w:p>
+          <w:p>
+            <w:pPr>
+              <w:pStyle w:val="Normal"/>
+              <w:spacing w:lineRule="auto" w:line="240" w:before="0" w:after="0"/>
+              <w:rPr/>
+            </w:pPr>
+            <w:r>
+              <w:rPr>
+                <w:rFonts w:eastAsia="Calibri" w:cs="" w:cstheme="minorBidi" w:eastAsiaTheme="minorHAnsi"/>
               </w:rPr>
               <w:t>- El puerto del cliente al que queremos enviar el paquete.</w:t>
             </w:r>
@@ -1835,56 +1797,56 @@
               <w:pStyle w:val="Normal"/>
               <w:spacing w:lineRule="auto" w:line="240" w:before="0" w:after="0"/>
               <w:rPr>
-                <w:rFonts w:asciiTheme="minorHAnsi" w:cstheme="minorBidi" w:eastAsiaTheme="minorHAnsi" w:hAnsiTheme="minorHAnsi"/>
-              </w:rPr>
-            </w:pPr>
-            <w:r>
-              <w:rPr/>
-            </w:r>
-          </w:p>
-          <w:p>
-            <w:pPr>
-              <w:pStyle w:val="Normal"/>
-              <w:spacing w:lineRule="auto" w:line="240" w:before="0" w:after="0"/>
-              <w:rPr/>
-            </w:pPr>
-            <w:r>
-              <w:rPr>
-                <w:rFonts w:asciiTheme="minorHAnsi" w:cstheme="minorBidi" w:eastAsiaTheme="minorHAnsi" w:hAnsiTheme="minorHAnsi"/>
-              </w:rPr>
-              <w:t xml:space="preserve">En nuestra función principal hemos declarado un hilo que va ejecutar la función anterior y le pasamos por argumento todos los valores que nos han introducido por linea de comando o que nos ha enviado el primer VLC. Con esta función creamos un hilo por cada paquete que recibamos desde el primer VLC. </w:t>
-            </w:r>
-            <w:r>
-              <w:rPr>
-                <w:rFonts w:asciiTheme="minorHAnsi" w:cstheme="minorBidi" w:eastAsiaTheme="minorHAnsi" w:hAnsiTheme="minorHAnsi"/>
-              </w:rPr>
-              <w:t>Después de decidir si desechamos el paquete o no, iniciamos la ejecución del hilo con el método “start” de la clase Thread.</w:t>
-            </w:r>
-          </w:p>
-          <w:p>
-            <w:pPr>
-              <w:pStyle w:val="Normal"/>
-              <w:spacing w:lineRule="auto" w:line="240" w:before="0" w:after="0"/>
-              <w:rPr>
-                <w:rFonts w:asciiTheme="minorHAnsi" w:cstheme="minorBidi" w:eastAsiaTheme="minorHAnsi" w:hAnsiTheme="minorHAnsi"/>
-              </w:rPr>
-            </w:pPr>
-            <w:r>
-              <w:rPr/>
-            </w:r>
-          </w:p>
-          <w:p>
-            <w:pPr>
-              <w:pStyle w:val="Normal"/>
-              <w:spacing w:lineRule="auto" w:line="240" w:before="0" w:after="0"/>
-              <w:rPr>
-                <w:rFonts w:asciiTheme="minorHAnsi" w:cstheme="minorBidi" w:eastAsiaTheme="minorHAnsi" w:hAnsiTheme="minorHAnsi"/>
-              </w:rPr>
-            </w:pPr>
-            <w:r>
-              <w:rPr/>
+                <w:rFonts w:ascii="Calibri" w:hAnsi="Calibri" w:eastAsia="Calibri" w:cs="" w:asciiTheme="minorHAnsi" w:cstheme="minorBidi" w:eastAsiaTheme="minorHAnsi" w:hAnsiTheme="minorHAnsi"/>
+              </w:rPr>
+            </w:pPr>
+            <w:r>
+              <w:rPr>
+                <w:rFonts w:eastAsia="Calibri" w:cs="" w:cstheme="minorBidi" w:eastAsiaTheme="minorHAnsi"/>
+              </w:rPr>
+            </w:r>
+          </w:p>
+          <w:p>
+            <w:pPr>
+              <w:pStyle w:val="Normal"/>
+              <w:spacing w:lineRule="auto" w:line="240" w:before="0" w:after="0"/>
+              <w:rPr/>
+            </w:pPr>
+            <w:r>
+              <w:rPr>
+                <w:rFonts w:eastAsia="Calibri" w:cs="" w:cstheme="minorBidi" w:eastAsiaTheme="minorHAnsi"/>
+              </w:rPr>
+              <w:t>En nuestra función principal hemos declarado un hilo que va ejecutar la función anterior y le pasamos por argumento todos los valores que nos han introducido por linea de comando o que nos ha enviado el primer VLC. Con esta función creamos un hilo por cada paquete que recibamos desde el primer VLC. Después de decidir si desechamos el paquete o no, iniciamos la ejecución del hilo con el método “start” de la clase Thread.</w:t>
+            </w:r>
+          </w:p>
+          <w:p>
+            <w:pPr>
+              <w:pStyle w:val="Normal"/>
+              <w:spacing w:lineRule="auto" w:line="240" w:before="0" w:after="0"/>
+              <w:rPr>
+                <w:rFonts w:ascii="Calibri" w:hAnsi="Calibri" w:eastAsia="Calibri" w:cs="" w:asciiTheme="minorHAnsi" w:cstheme="minorBidi" w:eastAsiaTheme="minorHAnsi" w:hAnsiTheme="minorHAnsi"/>
+              </w:rPr>
+            </w:pPr>
+            <w:r>
+              <w:rPr>
+                <w:rFonts w:eastAsia="Calibri" w:cs="" w:cstheme="minorBidi" w:eastAsiaTheme="minorHAnsi"/>
+              </w:rPr>
+            </w:r>
+          </w:p>
+          <w:p>
+            <w:pPr>
+              <w:pStyle w:val="Normal"/>
+              <w:spacing w:lineRule="auto" w:line="240" w:before="0" w:after="0"/>
+              <w:rPr>
+                <w:rFonts w:ascii="Calibri" w:hAnsi="Calibri" w:eastAsia="Calibri" w:cs="" w:asciiTheme="minorHAnsi" w:cstheme="minorBidi" w:eastAsiaTheme="minorHAnsi" w:hAnsiTheme="minorHAnsi"/>
+              </w:rPr>
+            </w:pPr>
+            <w:r>
+              <w:rPr>
+                <w:rFonts w:eastAsia="Calibri" w:cs="" w:cstheme="minorBidi" w:eastAsiaTheme="minorHAnsi"/>
+              </w:rPr>
               <w:drawing>
-                <wp:anchor behindDoc="0" distT="0" distB="0" distL="0" distR="0" simplePos="0" locked="0" layoutInCell="1" allowOverlap="1" relativeHeight="8">
+                <wp:anchor behindDoc="0" distT="0" distB="0" distL="0" distR="0" simplePos="0" locked="0" layoutInCell="1" allowOverlap="1" relativeHeight="7">
                   <wp:simplePos x="0" y="0"/>
                   <wp:positionH relativeFrom="column">
                     <wp:align>center</wp:align>
@@ -1935,11 +1897,13 @@
               <w:pStyle w:val="Normal"/>
               <w:spacing w:lineRule="auto" w:line="240" w:before="0" w:after="0"/>
               <w:rPr>
-                <w:rFonts w:asciiTheme="minorHAnsi" w:cstheme="minorBidi" w:eastAsiaTheme="minorHAnsi" w:hAnsiTheme="minorHAnsi"/>
-              </w:rPr>
-            </w:pPr>
-            <w:r>
-              <w:rPr/>
+                <w:rFonts w:ascii="Calibri" w:hAnsi="Calibri" w:eastAsia="Calibri" w:cs="" w:asciiTheme="minorHAnsi" w:cstheme="minorBidi" w:eastAsiaTheme="minorHAnsi" w:hAnsiTheme="minorHAnsi"/>
+              </w:rPr>
+            </w:pPr>
+            <w:r>
+              <w:rPr>
+                <w:rFonts w:eastAsia="Calibri" w:cs="" w:cstheme="minorBidi" w:eastAsiaTheme="minorHAnsi"/>
+              </w:rPr>
             </w:r>
           </w:p>
         </w:tc>
@@ -1993,15 +1957,15 @@
         <w:tblLook w:noVBand="1" w:val="04a0" w:noHBand="0" w:lastColumn="0" w:firstColumn="1" w:lastRow="0" w:firstRow="1"/>
       </w:tblPr>
       <w:tblGrid>
-        <w:gridCol w:w="698"/>
-        <w:gridCol w:w="1161"/>
+        <w:gridCol w:w="696"/>
+        <w:gridCol w:w="1163"/>
         <w:gridCol w:w="2981"/>
       </w:tblGrid>
       <w:tr>
         <w:trPr/>
         <w:tc>
           <w:tcPr>
-            <w:tcW w:w="698" w:type="dxa"/>
+            <w:tcW w:w="696" w:type="dxa"/>
             <w:tcBorders/>
             <w:shd w:fill="auto" w:val="clear"/>
           </w:tcPr>
@@ -2035,7 +1999,7 @@
         </w:tc>
         <w:tc>
           <w:tcPr>
-            <w:tcW w:w="1161" w:type="dxa"/>
+            <w:tcW w:w="1163" w:type="dxa"/>
             <w:tcBorders/>
             <w:shd w:fill="auto" w:val="clear"/>
           </w:tcPr>
@@ -2106,7 +2070,7 @@
         <w:trPr/>
         <w:tc>
           <w:tcPr>
-            <w:tcW w:w="698" w:type="dxa"/>
+            <w:tcW w:w="696" w:type="dxa"/>
             <w:tcBorders/>
             <w:shd w:fill="auto" w:val="clear"/>
           </w:tcPr>
@@ -2140,7 +2104,7 @@
         </w:tc>
         <w:tc>
           <w:tcPr>
-            <w:tcW w:w="1161" w:type="dxa"/>
+            <w:tcW w:w="1163" w:type="dxa"/>
             <w:tcBorders/>
             <w:shd w:fill="auto" w:val="clear"/>
           </w:tcPr>
@@ -2201,7 +2165,7 @@
         <w:trPr/>
         <w:tc>
           <w:tcPr>
-            <w:tcW w:w="698" w:type="dxa"/>
+            <w:tcW w:w="696" w:type="dxa"/>
             <w:tcBorders/>
             <w:shd w:fill="auto" w:val="clear"/>
           </w:tcPr>
@@ -2235,7 +2199,7 @@
         </w:tc>
         <w:tc>
           <w:tcPr>
-            <w:tcW w:w="1161" w:type="dxa"/>
+            <w:tcW w:w="1163" w:type="dxa"/>
             <w:tcBorders/>
             <w:shd w:fill="auto" w:val="clear"/>
           </w:tcPr>
@@ -2296,7 +2260,7 @@
         <w:trPr/>
         <w:tc>
           <w:tcPr>
-            <w:tcW w:w="698" w:type="dxa"/>
+            <w:tcW w:w="696" w:type="dxa"/>
             <w:tcBorders/>
             <w:shd w:fill="auto" w:val="clear"/>
           </w:tcPr>
@@ -2330,7 +2294,7 @@
         </w:tc>
         <w:tc>
           <w:tcPr>
-            <w:tcW w:w="1161" w:type="dxa"/>
+            <w:tcW w:w="1163" w:type="dxa"/>
             <w:tcBorders/>
             <w:shd w:fill="auto" w:val="clear"/>
           </w:tcPr>
@@ -2391,7 +2355,7 @@
         <w:trPr/>
         <w:tc>
           <w:tcPr>
-            <w:tcW w:w="698" w:type="dxa"/>
+            <w:tcW w:w="696" w:type="dxa"/>
             <w:tcBorders/>
             <w:shd w:fill="auto" w:val="clear"/>
           </w:tcPr>
@@ -2425,7 +2389,7 @@
         </w:tc>
         <w:tc>
           <w:tcPr>
-            <w:tcW w:w="1161" w:type="dxa"/>
+            <w:tcW w:w="1163" w:type="dxa"/>
             <w:tcBorders/>
             <w:shd w:fill="auto" w:val="clear"/>
           </w:tcPr>
@@ -2486,7 +2450,7 @@
         <w:trPr/>
         <w:tc>
           <w:tcPr>
-            <w:tcW w:w="698" w:type="dxa"/>
+            <w:tcW w:w="696" w:type="dxa"/>
             <w:tcBorders/>
             <w:shd w:fill="auto" w:val="clear"/>
           </w:tcPr>
@@ -2520,7 +2484,7 @@
         </w:tc>
         <w:tc>
           <w:tcPr>
-            <w:tcW w:w="1161" w:type="dxa"/>
+            <w:tcW w:w="1163" w:type="dxa"/>
             <w:tcBorders/>
             <w:shd w:fill="auto" w:val="clear"/>
           </w:tcPr>
@@ -2652,11 +2616,13 @@
       <w:pPr>
         <w:pStyle w:val="ListParagraph"/>
         <w:ind w:left="360" w:hanging="0"/>
-        <w:rPr/>
-      </w:pPr>
-      <w:r>
         <w:rPr>
-          <w:highlight w:val="yellow"/>
+          <w:rFonts w:asciiTheme="minorHAnsi" w:cstheme="minorBidi" w:eastAsiaTheme="minorHAnsi" w:hAnsiTheme="minorHAnsi"/>
+        </w:rPr>
+      </w:pPr>
+      <w:r>
+        <w:rPr>
+          <w:rFonts w:asciiTheme="minorHAnsi" w:cstheme="minorBidi" w:eastAsiaTheme="minorHAnsi" w:hAnsiTheme="minorHAnsi"/>
         </w:rPr>
         <w:t>Rellene la tabla siguiente con los resultados para el integrante 1 de la pareja.</w:t>
       </w:r>
@@ -2678,12 +2644,12 @@
       <w:tblGrid>
         <w:gridCol w:w="1790"/>
         <w:gridCol w:w="884"/>
+        <w:gridCol w:w="968"/>
         <w:gridCol w:w="967"/>
         <w:gridCol w:w="968"/>
-        <w:gridCol w:w="968"/>
         <w:gridCol w:w="927"/>
-        <w:gridCol w:w="925"/>
-        <w:gridCol w:w="929"/>
+        <w:gridCol w:w="927"/>
+        <w:gridCol w:w="927"/>
       </w:tblGrid>
       <w:tr>
         <w:trPr/>
@@ -2729,6 +2695,26 @@
         </w:tc>
         <w:tc>
           <w:tcPr>
+            <w:tcW w:w="968" w:type="dxa"/>
+            <w:tcBorders/>
+            <w:shd w:fill="auto" w:val="clear"/>
+          </w:tcPr>
+          <w:p>
+            <w:pPr>
+              <w:pStyle w:val="ListParagraph"/>
+              <w:spacing w:lineRule="auto" w:line="240" w:before="0" w:after="0"/>
+              <w:ind w:left="0" w:hanging="0"/>
+              <w:contextualSpacing/>
+              <w:rPr/>
+            </w:pPr>
+            <w:r>
+              <w:rPr/>
+              <w:t>0,2%</w:t>
+            </w:r>
+          </w:p>
+        </w:tc>
+        <w:tc>
+          <w:tcPr>
             <w:tcW w:w="967" w:type="dxa"/>
             <w:tcBorders/>
             <w:shd w:fill="auto" w:val="clear"/>
@@ -2743,7 +2729,7 @@
             </w:pPr>
             <w:r>
               <w:rPr/>
-              <w:t>0,2%</w:t>
+              <w:t>0,5%</w:t>
             </w:r>
           </w:p>
         </w:tc>
@@ -2763,26 +2749,6 @@
             </w:pPr>
             <w:r>
               <w:rPr/>
-              <w:t>0,5%</w:t>
-            </w:r>
-          </w:p>
-        </w:tc>
-        <w:tc>
-          <w:tcPr>
-            <w:tcW w:w="968" w:type="dxa"/>
-            <w:tcBorders/>
-            <w:shd w:fill="auto" w:val="clear"/>
-          </w:tcPr>
-          <w:p>
-            <w:pPr>
-              <w:pStyle w:val="ListParagraph"/>
-              <w:spacing w:lineRule="auto" w:line="240" w:before="0" w:after="0"/>
-              <w:ind w:left="0" w:hanging="0"/>
-              <w:contextualSpacing/>
-              <w:rPr/>
-            </w:pPr>
-            <w:r>
-              <w:rPr/>
               <w:t>0,9%</w:t>
             </w:r>
           </w:p>
@@ -2809,7 +2775,7 @@
         </w:tc>
         <w:tc>
           <w:tcPr>
-            <w:tcW w:w="925" w:type="dxa"/>
+            <w:tcW w:w="927" w:type="dxa"/>
             <w:tcBorders/>
             <w:shd w:fill="auto" w:val="clear"/>
           </w:tcPr>
@@ -2829,7 +2795,7 @@
         </w:tc>
         <w:tc>
           <w:tcPr>
-            <w:tcW w:w="929" w:type="dxa"/>
+            <w:tcW w:w="927" w:type="dxa"/>
             <w:tcBorders/>
             <w:shd w:fill="auto" w:val="clear"/>
           </w:tcPr>
@@ -2892,6 +2858,26 @@
         </w:tc>
         <w:tc>
           <w:tcPr>
+            <w:tcW w:w="968" w:type="dxa"/>
+            <w:tcBorders/>
+            <w:shd w:fill="auto" w:val="clear"/>
+          </w:tcPr>
+          <w:p>
+            <w:pPr>
+              <w:pStyle w:val="ListParagraph"/>
+              <w:spacing w:lineRule="auto" w:line="240" w:before="0" w:after="0"/>
+              <w:ind w:left="0" w:hanging="0"/>
+              <w:contextualSpacing/>
+              <w:rPr/>
+            </w:pPr>
+            <w:r>
+              <w:rPr/>
+              <w:t>4</w:t>
+            </w:r>
+          </w:p>
+        </w:tc>
+        <w:tc>
+          <w:tcPr>
             <w:tcW w:w="967" w:type="dxa"/>
             <w:tcBorders/>
             <w:shd w:fill="auto" w:val="clear"/>
@@ -2926,26 +2912,6 @@
             </w:pPr>
             <w:r>
               <w:rPr/>
-              <w:t>4</w:t>
-            </w:r>
-          </w:p>
-        </w:tc>
-        <w:tc>
-          <w:tcPr>
-            <w:tcW w:w="968" w:type="dxa"/>
-            <w:tcBorders/>
-            <w:shd w:fill="auto" w:val="clear"/>
-          </w:tcPr>
-          <w:p>
-            <w:pPr>
-              <w:pStyle w:val="ListParagraph"/>
-              <w:spacing w:lineRule="auto" w:line="240" w:before="0" w:after="0"/>
-              <w:ind w:left="0" w:hanging="0"/>
-              <w:contextualSpacing/>
-              <w:rPr/>
-            </w:pPr>
-            <w:r>
-              <w:rPr/>
               <w:t>3</w:t>
             </w:r>
           </w:p>
@@ -2972,7 +2938,7 @@
         </w:tc>
         <w:tc>
           <w:tcPr>
-            <w:tcW w:w="925" w:type="dxa"/>
+            <w:tcW w:w="927" w:type="dxa"/>
             <w:tcBorders/>
             <w:shd w:fill="auto" w:val="clear"/>
           </w:tcPr>
@@ -2992,7 +2958,7 @@
         </w:tc>
         <w:tc>
           <w:tcPr>
-            <w:tcW w:w="929" w:type="dxa"/>
+            <w:tcW w:w="927" w:type="dxa"/>
             <w:tcBorders/>
             <w:shd w:fill="auto" w:val="clear"/>
           </w:tcPr>
@@ -3057,6 +3023,26 @@
         </w:tc>
         <w:tc>
           <w:tcPr>
+            <w:tcW w:w="968" w:type="dxa"/>
+            <w:tcBorders/>
+            <w:shd w:fill="auto" w:val="clear"/>
+          </w:tcPr>
+          <w:p>
+            <w:pPr>
+              <w:pStyle w:val="ListParagraph"/>
+              <w:spacing w:lineRule="auto" w:line="240" w:before="0" w:after="0"/>
+              <w:ind w:left="0" w:hanging="0"/>
+              <w:contextualSpacing/>
+              <w:rPr/>
+            </w:pPr>
+            <w:r>
+              <w:rPr/>
+              <w:t>3</w:t>
+            </w:r>
+          </w:p>
+        </w:tc>
+        <w:tc>
+          <w:tcPr>
             <w:tcW w:w="967" w:type="dxa"/>
             <w:tcBorders/>
             <w:shd w:fill="auto" w:val="clear"/>
@@ -3071,7 +3057,7 @@
             </w:pPr>
             <w:r>
               <w:rPr/>
-              <w:t>3</w:t>
+              <w:t>2</w:t>
             </w:r>
           </w:p>
         </w:tc>
@@ -3097,26 +3083,6 @@
         </w:tc>
         <w:tc>
           <w:tcPr>
-            <w:tcW w:w="968" w:type="dxa"/>
-            <w:tcBorders/>
-            <w:shd w:fill="auto" w:val="clear"/>
-          </w:tcPr>
-          <w:p>
-            <w:pPr>
-              <w:pStyle w:val="ListParagraph"/>
-              <w:spacing w:lineRule="auto" w:line="240" w:before="0" w:after="0"/>
-              <w:ind w:left="0" w:hanging="0"/>
-              <w:contextualSpacing/>
-              <w:rPr/>
-            </w:pPr>
-            <w:r>
-              <w:rPr/>
-              <w:t>2</w:t>
-            </w:r>
-          </w:p>
-        </w:tc>
-        <w:tc>
-          <w:tcPr>
             <w:tcW w:w="927" w:type="dxa"/>
             <w:tcBorders/>
             <w:shd w:fill="auto" w:val="clear"/>
@@ -3137,7 +3103,7 @@
         </w:tc>
         <w:tc>
           <w:tcPr>
-            <w:tcW w:w="925" w:type="dxa"/>
+            <w:tcW w:w="927" w:type="dxa"/>
             <w:tcBorders/>
             <w:shd w:fill="auto" w:val="clear"/>
           </w:tcPr>
@@ -3157,7 +3123,7 @@
         </w:tc>
         <w:tc>
           <w:tcPr>
-            <w:tcW w:w="929" w:type="dxa"/>
+            <w:tcW w:w="927" w:type="dxa"/>
             <w:tcBorders/>
             <w:shd w:fill="auto" w:val="clear"/>
           </w:tcPr>
@@ -3220,6 +3186,26 @@
         </w:tc>
         <w:tc>
           <w:tcPr>
+            <w:tcW w:w="968" w:type="dxa"/>
+            <w:tcBorders/>
+            <w:shd w:fill="auto" w:val="clear"/>
+          </w:tcPr>
+          <w:p>
+            <w:pPr>
+              <w:pStyle w:val="ListParagraph"/>
+              <w:spacing w:lineRule="auto" w:line="240" w:before="0" w:after="0"/>
+              <w:ind w:left="0" w:hanging="0"/>
+              <w:contextualSpacing/>
+              <w:rPr/>
+            </w:pPr>
+            <w:r>
+              <w:rPr/>
+              <w:t>3</w:t>
+            </w:r>
+          </w:p>
+        </w:tc>
+        <w:tc>
+          <w:tcPr>
             <w:tcW w:w="967" w:type="dxa"/>
             <w:tcBorders/>
             <w:shd w:fill="auto" w:val="clear"/>
@@ -3254,26 +3240,6 @@
             </w:pPr>
             <w:r>
               <w:rPr/>
-              <w:t>3</w:t>
-            </w:r>
-          </w:p>
-        </w:tc>
-        <w:tc>
-          <w:tcPr>
-            <w:tcW w:w="968" w:type="dxa"/>
-            <w:tcBorders/>
-            <w:shd w:fill="auto" w:val="clear"/>
-          </w:tcPr>
-          <w:p>
-            <w:pPr>
-              <w:pStyle w:val="ListParagraph"/>
-              <w:spacing w:lineRule="auto" w:line="240" w:before="0" w:after="0"/>
-              <w:ind w:left="0" w:hanging="0"/>
-              <w:contextualSpacing/>
-              <w:rPr/>
-            </w:pPr>
-            <w:r>
-              <w:rPr/>
               <w:t>2</w:t>
             </w:r>
           </w:p>
@@ -3300,7 +3266,7 @@
         </w:tc>
         <w:tc>
           <w:tcPr>
-            <w:tcW w:w="925" w:type="dxa"/>
+            <w:tcW w:w="927" w:type="dxa"/>
             <w:tcBorders/>
             <w:shd w:fill="auto" w:val="clear"/>
           </w:tcPr>
@@ -3320,7 +3286,7 @@
         </w:tc>
         <w:tc>
           <w:tcPr>
-            <w:tcW w:w="929" w:type="dxa"/>
+            <w:tcW w:w="927" w:type="dxa"/>
             <w:tcBorders/>
             <w:shd w:fill="auto" w:val="clear"/>
           </w:tcPr>
@@ -3383,6 +3349,26 @@
         </w:tc>
         <w:tc>
           <w:tcPr>
+            <w:tcW w:w="968" w:type="dxa"/>
+            <w:tcBorders/>
+            <w:shd w:fill="auto" w:val="clear"/>
+          </w:tcPr>
+          <w:p>
+            <w:pPr>
+              <w:pStyle w:val="ListParagraph"/>
+              <w:spacing w:lineRule="auto" w:line="240" w:before="0" w:after="0"/>
+              <w:ind w:left="0" w:hanging="0"/>
+              <w:contextualSpacing/>
+              <w:rPr/>
+            </w:pPr>
+            <w:r>
+              <w:rPr/>
+              <w:t>3</w:t>
+            </w:r>
+          </w:p>
+        </w:tc>
+        <w:tc>
+          <w:tcPr>
             <w:tcW w:w="967" w:type="dxa"/>
             <w:tcBorders/>
             <w:shd w:fill="auto" w:val="clear"/>
@@ -3397,7 +3383,7 @@
             </w:pPr>
             <w:r>
               <w:rPr/>
-              <w:t>3</w:t>
+              <w:t>2</w:t>
             </w:r>
           </w:p>
         </w:tc>
@@ -3417,26 +3403,6 @@
             </w:pPr>
             <w:r>
               <w:rPr/>
-              <w:t>2</w:t>
-            </w:r>
-          </w:p>
-        </w:tc>
-        <w:tc>
-          <w:tcPr>
-            <w:tcW w:w="968" w:type="dxa"/>
-            <w:tcBorders/>
-            <w:shd w:fill="auto" w:val="clear"/>
-          </w:tcPr>
-          <w:p>
-            <w:pPr>
-              <w:pStyle w:val="ListParagraph"/>
-              <w:spacing w:lineRule="auto" w:line="240" w:before="0" w:after="0"/>
-              <w:ind w:left="0" w:hanging="0"/>
-              <w:contextualSpacing/>
-              <w:rPr/>
-            </w:pPr>
-            <w:r>
-              <w:rPr/>
               <w:t>1</w:t>
             </w:r>
           </w:p>
@@ -3463,7 +3429,7 @@
         </w:tc>
         <w:tc>
           <w:tcPr>
-            <w:tcW w:w="925" w:type="dxa"/>
+            <w:tcW w:w="927" w:type="dxa"/>
             <w:tcBorders/>
             <w:shd w:fill="auto" w:val="clear"/>
           </w:tcPr>
@@ -3483,7 +3449,7 @@
         </w:tc>
         <w:tc>
           <w:tcPr>
-            <w:tcW w:w="929" w:type="dxa"/>
+            <w:tcW w:w="927" w:type="dxa"/>
             <w:tcBorders/>
             <w:shd w:fill="auto" w:val="clear"/>
           </w:tcPr>
@@ -3546,6 +3512,26 @@
         </w:tc>
         <w:tc>
           <w:tcPr>
+            <w:tcW w:w="968" w:type="dxa"/>
+            <w:tcBorders/>
+            <w:shd w:fill="auto" w:val="clear"/>
+          </w:tcPr>
+          <w:p>
+            <w:pPr>
+              <w:pStyle w:val="ListParagraph"/>
+              <w:spacing w:lineRule="auto" w:line="240" w:before="0" w:after="0"/>
+              <w:ind w:left="0" w:hanging="0"/>
+              <w:contextualSpacing/>
+              <w:rPr/>
+            </w:pPr>
+            <w:r>
+              <w:rPr/>
+              <w:t>3</w:t>
+            </w:r>
+          </w:p>
+        </w:tc>
+        <w:tc>
+          <w:tcPr>
             <w:tcW w:w="967" w:type="dxa"/>
             <w:tcBorders/>
             <w:shd w:fill="auto" w:val="clear"/>
@@ -3560,7 +3546,7 @@
             </w:pPr>
             <w:r>
               <w:rPr/>
-              <w:t>3</w:t>
+              <w:t>2</w:t>
             </w:r>
           </w:p>
         </w:tc>
@@ -3580,26 +3566,6 @@
             </w:pPr>
             <w:r>
               <w:rPr/>
-              <w:t>2</w:t>
-            </w:r>
-          </w:p>
-        </w:tc>
-        <w:tc>
-          <w:tcPr>
-            <w:tcW w:w="968" w:type="dxa"/>
-            <w:tcBorders/>
-            <w:shd w:fill="auto" w:val="clear"/>
-          </w:tcPr>
-          <w:p>
-            <w:pPr>
-              <w:pStyle w:val="ListParagraph"/>
-              <w:spacing w:lineRule="auto" w:line="240" w:before="0" w:after="0"/>
-              <w:ind w:left="0" w:hanging="0"/>
-              <w:contextualSpacing/>
-              <w:rPr/>
-            </w:pPr>
-            <w:r>
-              <w:rPr/>
               <w:t>1</w:t>
             </w:r>
           </w:p>
@@ -3626,7 +3592,7 @@
         </w:tc>
         <w:tc>
           <w:tcPr>
-            <w:tcW w:w="925" w:type="dxa"/>
+            <w:tcW w:w="927" w:type="dxa"/>
             <w:tcBorders/>
             <w:shd w:fill="auto" w:val="clear"/>
           </w:tcPr>
@@ -3646,7 +3612,7 @@
         </w:tc>
         <w:tc>
           <w:tcPr>
-            <w:tcW w:w="929" w:type="dxa"/>
+            <w:tcW w:w="927" w:type="dxa"/>
             <w:tcBorders/>
             <w:shd w:fill="auto" w:val="clear"/>
           </w:tcPr>
@@ -3680,11 +3646,13 @@
       <w:pPr>
         <w:pStyle w:val="ListParagraph"/>
         <w:ind w:left="360" w:hanging="0"/>
-        <w:rPr/>
-      </w:pPr>
-      <w:r>
         <w:rPr>
-          <w:highlight w:val="yellow"/>
+          <w:rFonts w:asciiTheme="minorHAnsi" w:cstheme="minorBidi" w:eastAsiaTheme="minorHAnsi" w:hAnsiTheme="minorHAnsi"/>
+        </w:rPr>
+      </w:pPr>
+      <w:r>
+        <w:rPr>
+          <w:rFonts w:asciiTheme="minorHAnsi" w:cstheme="minorBidi" w:eastAsiaTheme="minorHAnsi" w:hAnsiTheme="minorHAnsi"/>
         </w:rPr>
         <w:t>Rellene la tabla siguiente con los resultados para el integrante 2 de la pareja.</w:t>
       </w:r>
@@ -4706,11 +4674,13 @@
       <w:pPr>
         <w:pStyle w:val="ListParagraph"/>
         <w:ind w:left="360" w:hanging="0"/>
-        <w:rPr/>
-      </w:pPr>
-      <w:r>
         <w:rPr>
-          <w:highlight w:val="yellow"/>
+          <w:rFonts w:asciiTheme="minorHAnsi" w:cstheme="minorBidi" w:eastAsiaTheme="minorHAnsi" w:hAnsiTheme="minorHAnsi"/>
+        </w:rPr>
+      </w:pPr>
+      <w:r>
+        <w:rPr>
+          <w:rFonts w:asciiTheme="minorHAnsi" w:cstheme="minorBidi" w:eastAsiaTheme="minorHAnsi" w:hAnsiTheme="minorHAnsi"/>
         </w:rPr>
         <w:t>Rellene la tabla siguiente con los resultados promediados entre ambos integrantes.</w:t>
       </w:r>
@@ -5781,26 +5751,25 @@
             <w:pPr>
               <w:pStyle w:val="Normal"/>
               <w:spacing w:lineRule="auto" w:line="240" w:before="0" w:after="0"/>
-              <w:rPr/>
-            </w:pPr>
-            <w:r>
               <w:rPr>
                 <w:highlight w:val="yellow"/>
               </w:rPr>
-              <w:t>Escriba aquí su valoración sobre qué problema considera más molesto, y cuál se dará con más frecuencia en la red y en qué magnitud.</w:t>
-            </w:r>
-          </w:p>
-          <w:p>
-            <w:pPr>
-              <w:pStyle w:val="Normal"/>
-              <w:spacing w:lineRule="auto" w:line="240" w:before="0" w:after="0"/>
-              <w:rPr>
-                <w:rFonts w:asciiTheme="minorHAnsi" w:cstheme="minorBidi" w:eastAsiaTheme="minorHAnsi" w:hAnsiTheme="minorHAnsi"/>
-              </w:rPr>
-            </w:pPr>
-            <w:r>
-              <w:rPr>
-                <w:rFonts w:asciiTheme="minorHAnsi" w:cstheme="minorBidi" w:eastAsiaTheme="minorHAnsi" w:hAnsiTheme="minorHAnsi"/>
+            </w:pPr>
+            <w:r>
+              <w:rPr/>
+            </w:r>
+          </w:p>
+          <w:p>
+            <w:pPr>
+              <w:pStyle w:val="Normal"/>
+              <w:spacing w:lineRule="auto" w:line="240" w:before="0" w:after="0"/>
+              <w:rPr>
+                <w:rFonts w:ascii="Calibri" w:hAnsi="Calibri" w:eastAsia="Calibri" w:cs="" w:asciiTheme="minorHAnsi" w:cstheme="minorBidi" w:eastAsiaTheme="minorHAnsi" w:hAnsiTheme="minorHAnsi"/>
+              </w:rPr>
+            </w:pPr>
+            <w:r>
+              <w:rPr>
+                <w:rFonts w:eastAsia="Calibri" w:cs="" w:cstheme="minorBidi" w:eastAsiaTheme="minorHAnsi"/>
               </w:rPr>
               <w:t>Después de todas las pruebas realizadas, nosotros consideramos que nos resulta más molesto la combinación del jitter con la perdida de paquetes. Debido a que una combinación perdemos el hilo del video y del audio, por  lo tanto, no tendriamos una visión correcta del video y podemos perdernos cosas importantes del video y perdemos también calidad en la imagen del video. Nosotros consideramos que en la realidad hay mucho más jitter que perdida de paquetes por la red.</w:t>
             </w:r>
@@ -5829,26 +5798,25 @@
             <w:pPr>
               <w:pStyle w:val="Normal"/>
               <w:spacing w:lineRule="auto" w:line="240" w:before="0" w:after="0"/>
-              <w:rPr/>
-            </w:pPr>
-            <w:r>
               <w:rPr>
                 <w:highlight w:val="yellow"/>
               </w:rPr>
-              <w:t>Escriba aquí su razonamiento sobre lo habitual o no de los rangos de pérdidas y retardos propuestos en una red.</w:t>
-            </w:r>
-          </w:p>
-          <w:p>
-            <w:pPr>
-              <w:pStyle w:val="Normal"/>
-              <w:spacing w:lineRule="auto" w:line="240" w:before="0" w:after="0"/>
-              <w:rPr>
-                <w:rFonts w:asciiTheme="minorHAnsi" w:cstheme="minorBidi" w:eastAsiaTheme="minorHAnsi" w:hAnsiTheme="minorHAnsi"/>
-              </w:rPr>
-            </w:pPr>
-            <w:r>
-              <w:rPr>
-                <w:rFonts w:asciiTheme="minorHAnsi" w:cstheme="minorBidi" w:eastAsiaTheme="minorHAnsi" w:hAnsiTheme="minorHAnsi"/>
+            </w:pPr>
+            <w:r>
+              <w:rPr/>
+            </w:r>
+          </w:p>
+          <w:p>
+            <w:pPr>
+              <w:pStyle w:val="Normal"/>
+              <w:spacing w:lineRule="auto" w:line="240" w:before="0" w:after="0"/>
+              <w:rPr>
+                <w:rFonts w:ascii="Calibri" w:hAnsi="Calibri" w:eastAsia="Calibri" w:cs="" w:asciiTheme="minorHAnsi" w:cstheme="minorBidi" w:eastAsiaTheme="minorHAnsi" w:hAnsiTheme="minorHAnsi"/>
+              </w:rPr>
+            </w:pPr>
+            <w:r>
+              <w:rPr>
+                <w:rFonts w:eastAsia="Calibri" w:cs="" w:cstheme="minorBidi" w:eastAsiaTheme="minorHAnsi"/>
               </w:rPr>
               <w:t>Para los retrasos depende mucho de la saturación de la red en ese momento, pero un jitter de un segundo nos parece excesivo que se de en la realidad.</w:t>
             </w:r>
@@ -5858,12 +5826,12 @@
               <w:pStyle w:val="Normal"/>
               <w:spacing w:lineRule="auto" w:line="240" w:before="0" w:after="0"/>
               <w:rPr>
-                <w:rFonts w:asciiTheme="minorHAnsi" w:cstheme="minorBidi" w:eastAsiaTheme="minorHAnsi" w:hAnsiTheme="minorHAnsi"/>
-              </w:rPr>
-            </w:pPr>
-            <w:r>
-              <w:rPr>
-                <w:rFonts w:asciiTheme="minorHAnsi" w:cstheme="minorBidi" w:eastAsiaTheme="minorHAnsi" w:hAnsiTheme="minorHAnsi"/>
+                <w:rFonts w:ascii="Calibri" w:hAnsi="Calibri" w:eastAsia="Calibri" w:cs="" w:asciiTheme="minorHAnsi" w:cstheme="minorBidi" w:eastAsiaTheme="minorHAnsi" w:hAnsiTheme="minorHAnsi"/>
+              </w:rPr>
+            </w:pPr>
+            <w:r>
+              <w:rPr>
+                <w:rFonts w:eastAsia="Calibri" w:cs="" w:cstheme="minorBidi" w:eastAsiaTheme="minorHAnsi"/>
               </w:rPr>
               <w:t>Para la perdida de paquetes también depende mucho de la saturación de la red y el reproductor, el cual vayas a reproducir el streaming, debido a que VLC tiene un buffer de un 1 segundo, es decir, si algún paquete que llegue al buffer y este lleno este se descarta. Por lo tanto, el rango de tener un 10% de perdidas me parece muchismo y es muy raro que se produzca en la realidad.</w:t>
             </w:r>
@@ -5937,26 +5905,25 @@
             <w:pPr>
               <w:pStyle w:val="Normal"/>
               <w:spacing w:lineRule="auto" w:line="240" w:before="0" w:after="0"/>
-              <w:rPr/>
-            </w:pPr>
-            <w:r>
               <w:rPr>
                 <w:highlight w:val="yellow"/>
               </w:rPr>
-              <w:t>Escriba aquí su estimación del tiempo que tarda inicialmente el VLC en comenzar a reproducir el vídeo, e indique a qué se debe.</w:t>
-            </w:r>
-          </w:p>
-          <w:p>
-            <w:pPr>
-              <w:pStyle w:val="Normal"/>
-              <w:spacing w:lineRule="auto" w:line="240" w:before="0" w:after="0"/>
-              <w:rPr>
-                <w:rFonts w:asciiTheme="minorHAnsi" w:cstheme="minorBidi" w:eastAsiaTheme="minorHAnsi" w:hAnsiTheme="minorHAnsi"/>
-              </w:rPr>
-            </w:pPr>
-            <w:r>
-              <w:rPr>
-                <w:rFonts w:asciiTheme="minorHAnsi" w:cstheme="minorBidi" w:eastAsiaTheme="minorHAnsi" w:hAnsiTheme="minorHAnsi"/>
+            </w:pPr>
+            <w:r>
+              <w:rPr/>
+            </w:r>
+          </w:p>
+          <w:p>
+            <w:pPr>
+              <w:pStyle w:val="Normal"/>
+              <w:spacing w:lineRule="auto" w:line="240" w:before="0" w:after="0"/>
+              <w:rPr>
+                <w:rFonts w:ascii="Calibri" w:hAnsi="Calibri" w:eastAsia="Calibri" w:cs="" w:asciiTheme="minorHAnsi" w:cstheme="minorBidi" w:eastAsiaTheme="minorHAnsi" w:hAnsiTheme="minorHAnsi"/>
+              </w:rPr>
+            </w:pPr>
+            <w:r>
+              <w:rPr>
+                <w:rFonts w:eastAsia="Calibri" w:cs="" w:cstheme="minorBidi" w:eastAsiaTheme="minorHAnsi"/>
               </w:rPr>
               <w:t>Nuestro segundo VLC tarda un tiempo aproximado de 3-4 segundos en iniciar la retrasmisión del video, debido a que el VLC tiene que conseguir almacenar los paquetes suficientes en su buffer para iniciar la transmisión.</w:t>
             </w:r>
@@ -6036,26 +6003,25 @@
             <w:pPr>
               <w:pStyle w:val="Normal"/>
               <w:spacing w:lineRule="auto" w:line="240" w:before="0" w:after="0"/>
-              <w:rPr/>
-            </w:pPr>
-            <w:r>
               <w:rPr>
                 <w:highlight w:val="yellow"/>
               </w:rPr>
-              <w:t>Escriba aquí qué parámetros dispone VLC para compensar el Jitter, cuál ha utilizado y con qué valor.</w:t>
-            </w:r>
-          </w:p>
-          <w:p>
-            <w:pPr>
-              <w:pStyle w:val="Normal"/>
-              <w:spacing w:lineRule="auto" w:line="240" w:before="0" w:after="0"/>
-              <w:rPr>
-                <w:rFonts w:asciiTheme="minorHAnsi" w:cstheme="minorBidi" w:eastAsiaTheme="minorHAnsi" w:hAnsiTheme="minorHAnsi"/>
-              </w:rPr>
-            </w:pPr>
-            <w:r>
-              <w:rPr>
-                <w:rFonts w:asciiTheme="minorHAnsi" w:cstheme="minorBidi" w:eastAsiaTheme="minorHAnsi" w:hAnsiTheme="minorHAnsi"/>
+            </w:pPr>
+            <w:r>
+              <w:rPr/>
+            </w:r>
+          </w:p>
+          <w:p>
+            <w:pPr>
+              <w:pStyle w:val="Normal"/>
+              <w:spacing w:lineRule="auto" w:line="240" w:before="0" w:after="0"/>
+              <w:rPr>
+                <w:rFonts w:ascii="Calibri" w:hAnsi="Calibri" w:eastAsia="Calibri" w:cs="" w:asciiTheme="minorHAnsi" w:cstheme="minorBidi" w:eastAsiaTheme="minorHAnsi" w:hAnsiTheme="minorHAnsi"/>
+              </w:rPr>
+            </w:pPr>
+            <w:r>
+              <w:rPr>
+                <w:rFonts w:eastAsia="Calibri" w:cs="" w:cstheme="minorBidi" w:eastAsiaTheme="minorHAnsi"/>
               </w:rPr>
               <w:t xml:space="preserve">El principal parámetro que tiene el VLC es el buffer de recepción, este buffer nos permite especificar el retraso que pueden tener los paquetes desde el primer paquete hasta que se inicie la reproducción del video. Por lo tanto, cuando comienza el video a retransmitirse en el segundo VLC, el buffer de recepción de ese VLC ha obtenido los suficientes paquetes para que no se note el jitter en la reproducción del video multimedia. </w:t>
             </w:r>
@@ -6089,23 +6055,20 @@
               </w:rPr>
             </w:pPr>
             <w:r>
-              <w:rPr>
-                <w:highlight w:val="yellow"/>
-              </w:rPr>
-              <w:t>Escriba aquí si los valores son adecuados en una comunicación interactiva tal como la videoconferencia.</w:t>
-            </w:r>
-          </w:p>
-          <w:p>
-            <w:pPr>
-              <w:pStyle w:val="Normal"/>
-              <w:spacing w:lineRule="auto" w:line="240" w:before="0" w:after="0"/>
-              <w:rPr>
-                <w:rFonts w:asciiTheme="minorHAnsi" w:cstheme="minorBidi" w:eastAsiaTheme="minorHAnsi" w:hAnsiTheme="minorHAnsi"/>
-              </w:rPr>
-            </w:pPr>
-            <w:r>
-              <w:rPr>
-                <w:rFonts w:asciiTheme="minorHAnsi" w:cstheme="minorBidi" w:eastAsiaTheme="minorHAnsi" w:hAnsiTheme="minorHAnsi"/>
+              <w:rPr/>
+            </w:r>
+          </w:p>
+          <w:p>
+            <w:pPr>
+              <w:pStyle w:val="Normal"/>
+              <w:spacing w:lineRule="auto" w:line="240" w:before="0" w:after="0"/>
+              <w:rPr>
+                <w:rFonts w:ascii="Calibri" w:hAnsi="Calibri" w:eastAsia="Calibri" w:cs="" w:asciiTheme="minorHAnsi" w:cstheme="minorBidi" w:eastAsiaTheme="minorHAnsi" w:hAnsiTheme="minorHAnsi"/>
+              </w:rPr>
+            </w:pPr>
+            <w:r>
+              <w:rPr>
+                <w:rFonts w:eastAsia="Calibri" w:cs="" w:cstheme="minorBidi" w:eastAsiaTheme="minorHAnsi"/>
               </w:rPr>
               <w:t>No es del todo adecuado, debido a que queremos tener una conversación a tiempo real y si utilizamos el buffer siempre vamos a ir con retraso a lo que diga la otra persona con la que estamos hablando. El buffer de recepción no sería la solución más adecuada para tener una conferencia fluida entre dos personas.</w:t>
             </w:r>
@@ -6193,10 +6156,159 @@
               </w:rPr>
             </w:pPr>
             <w:r>
+              <w:rPr/>
+            </w:r>
+          </w:p>
+          <w:p>
+            <w:pPr>
+              <w:pStyle w:val="Normal"/>
+              <w:spacing w:lineRule="auto" w:line="240" w:before="0" w:after="0"/>
               <w:rPr>
                 <w:highlight w:val="yellow"/>
               </w:rPr>
-              <w:t>Ponga aquí el histograma obtenido como producto de medir los tiempos entre llegadas en el emisor para el caso de jitter máximo.</w:t>
+            </w:pPr>
+            <w:r>
+              <w:rPr/>
+              <w:drawing>
+                <wp:anchor behindDoc="0" distT="0" distB="0" distL="0" distR="0" simplePos="0" locked="0" layoutInCell="1" allowOverlap="1" relativeHeight="10">
+                  <wp:simplePos x="0" y="0"/>
+                  <wp:positionH relativeFrom="column">
+                    <wp:align>center</wp:align>
+                  </wp:positionH>
+                  <wp:positionV relativeFrom="paragraph">
+                    <wp:posOffset>635</wp:posOffset>
+                  </wp:positionV>
+                  <wp:extent cx="5348605" cy="4160520"/>
+                  <wp:effectExtent l="0" t="0" r="0" b="0"/>
+                  <wp:wrapSquare wrapText="largest"/>
+                  <wp:docPr id="10" name="Imagen10" descr=""/>
+                  <wp:cNvGraphicFramePr>
+                    <a:graphicFrameLocks xmlns:a="http://schemas.openxmlformats.org/drawingml/2006/main" noChangeAspect="1"/>
+                  </wp:cNvGraphicFramePr>
+                  <a:graphic xmlns:a="http://schemas.openxmlformats.org/drawingml/2006/main">
+                    <a:graphicData uri="http://schemas.openxmlformats.org/drawingml/2006/picture">
+                      <pic:pic xmlns:pic="http://schemas.openxmlformats.org/drawingml/2006/picture">
+                        <pic:nvPicPr>
+                          <pic:cNvPr id="10" name="Imagen10" descr=""/>
+                          <pic:cNvPicPr>
+                            <a:picLocks noChangeAspect="1" noChangeArrowheads="1"/>
+                          </pic:cNvPicPr>
+                        </pic:nvPicPr>
+                        <pic:blipFill>
+                          <a:blip r:embed="rId11"/>
+                          <a:stretch>
+                            <a:fillRect/>
+                          </a:stretch>
+                        </pic:blipFill>
+                        <pic:spPr bwMode="auto">
+                          <a:xfrm>
+                            <a:off x="0" y="0"/>
+                            <a:ext cx="5348605" cy="4160520"/>
+                          </a:xfrm>
+                          <a:prstGeom prst="rect">
+                            <a:avLst/>
+                          </a:prstGeom>
+                        </pic:spPr>
+                      </pic:pic>
+                    </a:graphicData>
+                  </a:graphic>
+                </wp:anchor>
+              </w:drawing>
+            </w:r>
+          </w:p>
+          <w:p>
+            <w:pPr>
+              <w:pStyle w:val="Normal"/>
+              <w:spacing w:lineRule="auto" w:line="240" w:before="0" w:after="0"/>
+              <w:rPr>
+                <w:highlight w:val="yellow"/>
+              </w:rPr>
+            </w:pPr>
+            <w:r>
+              <w:rPr>
+                <w:highlight w:val="yellow"/>
+              </w:rPr>
+            </w:r>
+          </w:p>
+        </w:tc>
+      </w:tr>
+      <w:tr>
+        <w:trPr>
+          <w:trHeight w:val="977" w:hRule="atLeast"/>
+        </w:trPr>
+        <w:tc>
+          <w:tcPr>
+            <w:tcW w:w="8644" w:type="dxa"/>
+            <w:tcBorders/>
+            <w:shd w:fill="auto" w:val="clear"/>
+          </w:tcPr>
+          <w:p>
+            <w:pPr>
+              <w:pStyle w:val="Normal"/>
+              <w:spacing w:lineRule="auto" w:line="240" w:before="0" w:after="0"/>
+              <w:rPr>
+                <w:highlight w:val="yellow"/>
+              </w:rPr>
+            </w:pPr>
+            <w:r>
+              <w:rPr/>
+              <w:drawing>
+                <wp:anchor behindDoc="0" distT="0" distB="0" distL="0" distR="0" simplePos="0" locked="0" layoutInCell="1" allowOverlap="1" relativeHeight="12">
+                  <wp:simplePos x="0" y="0"/>
+                  <wp:positionH relativeFrom="column">
+                    <wp:posOffset>-55880</wp:posOffset>
+                  </wp:positionH>
+                  <wp:positionV relativeFrom="paragraph">
+                    <wp:posOffset>119380</wp:posOffset>
+                  </wp:positionV>
+                  <wp:extent cx="5348605" cy="4184650"/>
+                  <wp:effectExtent l="0" t="0" r="0" b="0"/>
+                  <wp:wrapSquare wrapText="largest"/>
+                  <wp:docPr id="11" name="Imagen11" descr=""/>
+                  <wp:cNvGraphicFramePr>
+                    <a:graphicFrameLocks xmlns:a="http://schemas.openxmlformats.org/drawingml/2006/main" noChangeAspect="1"/>
+                  </wp:cNvGraphicFramePr>
+                  <a:graphic xmlns:a="http://schemas.openxmlformats.org/drawingml/2006/main">
+                    <a:graphicData uri="http://schemas.openxmlformats.org/drawingml/2006/picture">
+                      <pic:pic xmlns:pic="http://schemas.openxmlformats.org/drawingml/2006/picture">
+                        <pic:nvPicPr>
+                          <pic:cNvPr id="11" name="Imagen11" descr=""/>
+                          <pic:cNvPicPr>
+                            <a:picLocks noChangeAspect="1" noChangeArrowheads="1"/>
+                          </pic:cNvPicPr>
+                        </pic:nvPicPr>
+                        <pic:blipFill>
+                          <a:blip r:embed="rId12"/>
+                          <a:stretch>
+                            <a:fillRect/>
+                          </a:stretch>
+                        </pic:blipFill>
+                        <pic:spPr bwMode="auto">
+                          <a:xfrm>
+                            <a:off x="0" y="0"/>
+                            <a:ext cx="5348605" cy="4184650"/>
+                          </a:xfrm>
+                          <a:prstGeom prst="rect">
+                            <a:avLst/>
+                          </a:prstGeom>
+                        </pic:spPr>
+                      </pic:pic>
+                    </a:graphicData>
+                  </a:graphic>
+                </wp:anchor>
+              </w:drawing>
+            </w:r>
+          </w:p>
+          <w:p>
+            <w:pPr>
+              <w:pStyle w:val="Normal"/>
+              <w:spacing w:lineRule="auto" w:line="240" w:before="0" w:after="0"/>
+              <w:rPr>
+                <w:highlight w:val="yellow"/>
+              </w:rPr>
+            </w:pPr>
+            <w:r>
+              <w:rPr/>
             </w:r>
           </w:p>
           <w:p>
@@ -6228,53 +6340,34 @@
               <w:pStyle w:val="Normal"/>
               <w:spacing w:lineRule="auto" w:line="240" w:before="0" w:after="0"/>
               <w:rPr>
-                <w:highlight w:val="yellow"/>
-              </w:rPr>
-            </w:pPr>
-            <w:r>
-              <w:rPr>
-                <w:highlight w:val="yellow"/>
-              </w:rPr>
-              <w:t>Ponga aquí el histograma obtenido como producto de medir los tiempos entre llegadas en el receptor para el caso de jitter máximo.</w:t>
-            </w:r>
-          </w:p>
-          <w:p>
-            <w:pPr>
-              <w:pStyle w:val="Normal"/>
-              <w:spacing w:lineRule="auto" w:line="240" w:before="0" w:after="0"/>
-              <w:rPr>
-                <w:highlight w:val="yellow"/>
-              </w:rPr>
-            </w:pPr>
-            <w:r>
-              <w:rPr>
-                <w:highlight w:val="yellow"/>
-              </w:rPr>
-            </w:r>
-          </w:p>
-        </w:tc>
-      </w:tr>
-      <w:tr>
-        <w:trPr/>
-        <w:tc>
-          <w:tcPr>
-            <w:tcW w:w="8644" w:type="dxa"/>
-            <w:tcBorders/>
-            <w:shd w:fill="auto" w:val="clear"/>
-          </w:tcPr>
-          <w:p>
-            <w:pPr>
-              <w:pStyle w:val="Normal"/>
-              <w:spacing w:lineRule="auto" w:line="240" w:before="0" w:after="0"/>
-              <w:rPr>
-                <w:highlight w:val="yellow"/>
-              </w:rPr>
-            </w:pPr>
-            <w:r>
-              <w:rPr>
-                <w:highlight w:val="yellow"/>
+                <w:rFonts w:asciiTheme="minorHAnsi" w:cstheme="minorBidi" w:eastAsiaTheme="minorHAnsi" w:hAnsiTheme="minorHAnsi"/>
+                <w:b/>
+                <w:b/>
+                <w:bCs/>
+              </w:rPr>
+            </w:pPr>
+            <w:r>
+              <w:rPr>
+                <w:rFonts w:asciiTheme="minorHAnsi" w:cstheme="minorBidi" w:eastAsiaTheme="minorHAnsi" w:hAnsiTheme="minorHAnsi"/>
+                <w:b/>
+                <w:bCs/>
               </w:rPr>
               <w:t>¿Qué diferencia observa entre ambos histogramas? ¿Qué influencia tiene el jitter?</w:t>
+            </w:r>
+          </w:p>
+          <w:p>
+            <w:pPr>
+              <w:pStyle w:val="Normal"/>
+              <w:spacing w:lineRule="auto" w:line="240" w:before="0" w:after="0"/>
+              <w:rPr>
+                <w:rFonts w:asciiTheme="minorHAnsi" w:cstheme="minorBidi" w:eastAsiaTheme="minorHAnsi" w:hAnsiTheme="minorHAnsi"/>
+              </w:rPr>
+            </w:pPr>
+            <w:r>
+              <w:rPr>
+                <w:rFonts w:asciiTheme="minorHAnsi" w:cstheme="minorBidi" w:eastAsiaTheme="minorHAnsi" w:hAnsiTheme="minorHAnsi"/>
+              </w:rPr>
+              <w:t>Podemos observar que en el emisor todos los paquetes están en el rango de tiempo de 0 y 0,0125 y en el segundo histograma la mayoría de los paquetes esta en el rango entre 0 y 0,025. Tiene una gran influencia debido a que tenemos grandes retrasos entre lass llegadas de los distintos paquetes que enviamos del primer VLC al segundo VLC.</w:t>
             </w:r>
           </w:p>
           <w:p>
@@ -6356,23 +6449,99 @@
             <w:pPr>
               <w:pStyle w:val="Normal"/>
               <w:spacing w:lineRule="auto" w:line="240" w:before="0" w:after="0"/>
-              <w:rPr/>
-            </w:pPr>
-            <w:r>
               <w:rPr>
                 <w:highlight w:val="yellow"/>
               </w:rPr>
-              <w:t>Escriba aquí comentarios respecto a cómo ha hecho para que su código genere retardos según una distribución gaussiana.</w:t>
-            </w:r>
-          </w:p>
-          <w:p>
-            <w:pPr>
-              <w:pStyle w:val="Normal"/>
-              <w:spacing w:lineRule="auto" w:line="240" w:before="0" w:after="0"/>
-              <w:rPr/>
-            </w:pPr>
-            <w:r>
-              <w:rPr/>
+            </w:pPr>
+            <w:r>
+              <w:rPr/>
+            </w:r>
+          </w:p>
+          <w:p>
+            <w:pPr>
+              <w:pStyle w:val="Normal"/>
+              <w:spacing w:lineRule="auto" w:line="240" w:before="0" w:after="0"/>
+              <w:rPr>
+                <w:rFonts w:ascii="Calibri" w:hAnsi="Calibri" w:eastAsia="Calibri" w:cs="" w:asciiTheme="minorHAnsi" w:cstheme="minorBidi" w:eastAsiaTheme="minorHAnsi" w:hAnsiTheme="minorHAnsi"/>
+              </w:rPr>
+            </w:pPr>
+            <w:r>
+              <w:rPr>
+                <w:rFonts w:eastAsia="Calibri" w:cs="" w:cstheme="minorBidi" w:eastAsiaTheme="minorHAnsi"/>
+              </w:rPr>
+              <w:t>Para obtener los parámetros para ejecutar el método gauss de random, hemos utilizado la regla de las tres sigma. Para encontrar la media, hemos hecho la siguiente formula:</w:t>
+            </w:r>
+          </w:p>
+          <w:p>
+            <w:pPr>
+              <w:pStyle w:val="Normal"/>
+              <w:spacing w:lineRule="auto" w:line="240" w:before="0" w:after="0"/>
+              <w:rPr/>
+            </w:pPr>
+            <w:r>
+              <w:rPr/>
+              <w:t xml:space="preserve">    </w:t>
+            </w:r>
+            <w:r>
+              <w:rPr/>
+              <w:t>Media = (max_delay – min_delay) / 2</w:t>
+            </w:r>
+          </w:p>
+          <w:p>
+            <w:pPr>
+              <w:pStyle w:val="Normal"/>
+              <w:spacing w:lineRule="auto" w:line="240" w:before="0" w:after="0"/>
+              <w:rPr/>
+            </w:pPr>
+            <w:r>
+              <w:rPr/>
+            </w:r>
+          </w:p>
+          <w:p>
+            <w:pPr>
+              <w:pStyle w:val="Normal"/>
+              <w:spacing w:lineRule="auto" w:line="240" w:before="0" w:after="0"/>
+              <w:rPr/>
+            </w:pPr>
+            <w:r>
+              <w:rPr/>
+              <w:t>Y para calcular la varianza de los retrasos, hemos utilizado la siguiente formula:</w:t>
+            </w:r>
+          </w:p>
+          <w:p>
+            <w:pPr>
+              <w:pStyle w:val="Normal"/>
+              <w:spacing w:lineRule="auto" w:line="240" w:before="0" w:after="0"/>
+              <w:rPr/>
+            </w:pPr>
+            <w:r>
+              <w:rPr/>
+              <w:t xml:space="preserve">    </w:t>
+            </w:r>
+            <w:r>
+              <w:rPr/>
+              <w:t>sigma = (media – min_delay) / 3</w:t>
+            </w:r>
+          </w:p>
+          <w:p>
+            <w:pPr>
+              <w:pStyle w:val="Normal"/>
+              <w:spacing w:lineRule="auto" w:line="240" w:before="0" w:after="0"/>
+              <w:rPr/>
+            </w:pPr>
+            <w:r>
+              <w:rPr/>
+            </w:r>
+          </w:p>
+          <w:p>
+            <w:pPr>
+              <w:pStyle w:val="Normal"/>
+              <w:spacing w:lineRule="auto" w:line="240" w:before="0" w:after="0"/>
+              <w:rPr/>
+            </w:pPr>
+            <w:r>
+              <w:rPr/>
+              <w:t>Por lo tanto, ahora al hilo le tenemos que pasar dos argumentos más que son la media y sigma que hemos calculado en programa principal. Tambien le pasamos el max_delay y el min_delay debido a que el método puede haber una probabilidad de que caigan valores fuera de ese intervalo, si en el caso que cayera fuera de ese intervalo volver a calcular el número hasta que caiga dentro del intervalo.</w:t>
             </w:r>
           </w:p>
         </w:tc>
@@ -6390,6 +6559,115 @@
               <w:pStyle w:val="Normal"/>
               <w:spacing w:lineRule="auto" w:line="240" w:before="0" w:after="0"/>
               <w:rPr>
+                <w:rFonts w:asciiTheme="minorHAnsi" w:cstheme="minorBidi" w:eastAsiaTheme="minorHAnsi" w:hAnsiTheme="minorHAnsi"/>
+                <w:b/>
+                <w:b/>
+                <w:bCs/>
+              </w:rPr>
+            </w:pPr>
+            <w:r>
+              <w:rPr>
+                <w:rFonts w:asciiTheme="minorHAnsi" w:cstheme="minorBidi" w:eastAsiaTheme="minorHAnsi" w:hAnsiTheme="minorHAnsi"/>
+                <w:b/>
+                <w:bCs/>
+              </w:rPr>
+              <w:t>¿Qué valores de media y desviación ha utilizado a partir del retardo mínimo y máximo introducidos por línea de comando?</w:t>
+            </w:r>
+          </w:p>
+          <w:p>
+            <w:pPr>
+              <w:pStyle w:val="Normal"/>
+              <w:spacing w:lineRule="auto" w:line="240" w:before="0" w:after="0"/>
+              <w:rPr>
+                <w:rFonts w:asciiTheme="minorHAnsi" w:cstheme="minorBidi" w:eastAsiaTheme="minorHAnsi" w:hAnsiTheme="minorHAnsi"/>
+              </w:rPr>
+            </w:pPr>
+            <w:r>
+              <w:rPr>
+                <w:rFonts w:asciiTheme="minorHAnsi" w:cstheme="minorBidi" w:eastAsiaTheme="minorHAnsi" w:hAnsiTheme="minorHAnsi"/>
+              </w:rPr>
+              <w:t>Hemos utilizado el máximo jitter que podemos tener en la realidad, es decir, de valor mínimo hemos introducido 0 y de valor máximo hemos introducido el valor 1000 ms (1 s). Los valores de la media ha sido de 500 ms (0,5 s) y el valor de la desviación que hemos tenido ha sido de 166,67 ms (aproximadamente de 0,167s).</w:t>
+            </w:r>
+          </w:p>
+          <w:p>
+            <w:pPr>
+              <w:pStyle w:val="Normal"/>
+              <w:spacing w:lineRule="auto" w:line="240" w:before="0" w:after="0"/>
+              <w:rPr>
+                <w:rFonts w:asciiTheme="minorHAnsi" w:cstheme="minorBidi" w:eastAsiaTheme="minorHAnsi" w:hAnsiTheme="minorHAnsi"/>
+              </w:rPr>
+            </w:pPr>
+            <w:r>
+              <w:rPr>
+                <w:rFonts w:asciiTheme="minorHAnsi" w:cstheme="minorBidi" w:eastAsiaTheme="minorHAnsi" w:hAnsiTheme="minorHAnsi"/>
+              </w:rPr>
+              <w:t>A continuación, os vamos a mostrar los diferencias entre la recepción de paquetes en el emisor y del receptor del emulador 2 y del emulador 3:</w:t>
+            </w:r>
+          </w:p>
+          <w:p>
+            <w:pPr>
+              <w:pStyle w:val="Normal"/>
+              <w:spacing w:lineRule="auto" w:line="240" w:before="0" w:after="0"/>
+              <w:rPr>
+                <w:rFonts w:asciiTheme="minorHAnsi" w:cstheme="minorBidi" w:eastAsiaTheme="minorHAnsi" w:hAnsiTheme="minorHAnsi"/>
+              </w:rPr>
+            </w:pPr>
+            <w:r>
+              <w:rPr>
+                <w:rFonts w:asciiTheme="minorHAnsi" w:cstheme="minorBidi" w:eastAsiaTheme="minorHAnsi" w:hAnsiTheme="minorHAnsi"/>
+              </w:rPr>
+              <w:drawing>
+                <wp:anchor behindDoc="0" distT="0" distB="0" distL="0" distR="0" simplePos="0" locked="0" layoutInCell="1" allowOverlap="1" relativeHeight="14">
+                  <wp:simplePos x="0" y="0"/>
+                  <wp:positionH relativeFrom="column">
+                    <wp:align>center</wp:align>
+                  </wp:positionH>
+                  <wp:positionV relativeFrom="paragraph">
+                    <wp:posOffset>635</wp:posOffset>
+                  </wp:positionV>
+                  <wp:extent cx="5348605" cy="4116705"/>
+                  <wp:effectExtent l="0" t="0" r="0" b="0"/>
+                  <wp:wrapSquare wrapText="largest"/>
+                  <wp:docPr id="12" name="Imagen12" descr=""/>
+                  <wp:cNvGraphicFramePr>
+                    <a:graphicFrameLocks xmlns:a="http://schemas.openxmlformats.org/drawingml/2006/main" noChangeAspect="1"/>
+                  </wp:cNvGraphicFramePr>
+                  <a:graphic xmlns:a="http://schemas.openxmlformats.org/drawingml/2006/main">
+                    <a:graphicData uri="http://schemas.openxmlformats.org/drawingml/2006/picture">
+                      <pic:pic xmlns:pic="http://schemas.openxmlformats.org/drawingml/2006/picture">
+                        <pic:nvPicPr>
+                          <pic:cNvPr id="12" name="Imagen12" descr=""/>
+                          <pic:cNvPicPr>
+                            <a:picLocks noChangeAspect="1" noChangeArrowheads="1"/>
+                          </pic:cNvPicPr>
+                        </pic:nvPicPr>
+                        <pic:blipFill>
+                          <a:blip r:embed="rId13"/>
+                          <a:stretch>
+                            <a:fillRect/>
+                          </a:stretch>
+                        </pic:blipFill>
+                        <pic:spPr bwMode="auto">
+                          <a:xfrm>
+                            <a:off x="0" y="0"/>
+                            <a:ext cx="5348605" cy="4116705"/>
+                          </a:xfrm>
+                          <a:prstGeom prst="rect">
+                            <a:avLst/>
+                          </a:prstGeom>
+                        </pic:spPr>
+                      </pic:pic>
+                    </a:graphicData>
+                  </a:graphic>
+                </wp:anchor>
+              </w:drawing>
+            </w:r>
+          </w:p>
+          <w:p>
+            <w:pPr>
+              <w:pStyle w:val="Normal"/>
+              <w:spacing w:lineRule="auto" w:line="240" w:before="0" w:after="0"/>
+              <w:rPr>
                 <w:highlight w:val="yellow"/>
               </w:rPr>
             </w:pPr>
@@ -6397,21 +6675,51 @@
               <w:rPr>
                 <w:highlight w:val="yellow"/>
               </w:rPr>
-              <w:t>¿Qué valores de media y desviación ha utilizado a partir del retardo mínimo y máximo introducidos por línea de comando?</w:t>
-            </w:r>
-          </w:p>
-          <w:p>
-            <w:pPr>
-              <w:pStyle w:val="Normal"/>
-              <w:spacing w:lineRule="auto" w:line="240" w:before="0" w:after="0"/>
-              <w:rPr>
-                <w:highlight w:val="yellow"/>
-              </w:rPr>
-            </w:pPr>
-            <w:r>
-              <w:rPr>
-                <w:highlight w:val="yellow"/>
-              </w:rPr>
+              <w:drawing>
+                <wp:anchor behindDoc="0" distT="0" distB="0" distL="0" distR="0" simplePos="0" locked="0" layoutInCell="1" allowOverlap="1" relativeHeight="13">
+                  <wp:simplePos x="0" y="0"/>
+                  <wp:positionH relativeFrom="column">
+                    <wp:align>center</wp:align>
+                  </wp:positionH>
+                  <wp:positionV relativeFrom="paragraph">
+                    <wp:posOffset>635</wp:posOffset>
+                  </wp:positionV>
+                  <wp:extent cx="5348605" cy="4260215"/>
+                  <wp:effectExtent l="0" t="0" r="0" b="0"/>
+                  <wp:wrapSquare wrapText="largest"/>
+                  <wp:docPr id="13" name="Imagen13" descr=""/>
+                  <wp:cNvGraphicFramePr>
+                    <a:graphicFrameLocks xmlns:a="http://schemas.openxmlformats.org/drawingml/2006/main" noChangeAspect="1"/>
+                  </wp:cNvGraphicFramePr>
+                  <a:graphic xmlns:a="http://schemas.openxmlformats.org/drawingml/2006/main">
+                    <a:graphicData uri="http://schemas.openxmlformats.org/drawingml/2006/picture">
+                      <pic:pic xmlns:pic="http://schemas.openxmlformats.org/drawingml/2006/picture">
+                        <pic:nvPicPr>
+                          <pic:cNvPr id="13" name="Imagen13" descr=""/>
+                          <pic:cNvPicPr>
+                            <a:picLocks noChangeAspect="1" noChangeArrowheads="1"/>
+                          </pic:cNvPicPr>
+                        </pic:nvPicPr>
+                        <pic:blipFill>
+                          <a:blip r:embed="rId14"/>
+                          <a:stretch>
+                            <a:fillRect/>
+                          </a:stretch>
+                        </pic:blipFill>
+                        <pic:spPr bwMode="auto">
+                          <a:xfrm>
+                            <a:off x="0" y="0"/>
+                            <a:ext cx="5348605" cy="4260215"/>
+                          </a:xfrm>
+                          <a:prstGeom prst="rect">
+                            <a:avLst/>
+                          </a:prstGeom>
+                        </pic:spPr>
+                      </pic:pic>
+                    </a:graphicData>
+                  </a:graphic>
+                </wp:anchor>
+              </w:drawing>
             </w:r>
           </w:p>
         </w:tc>
@@ -6429,14 +6737,34 @@
               <w:pStyle w:val="Normal"/>
               <w:spacing w:lineRule="auto" w:line="240" w:before="0" w:after="0"/>
               <w:rPr>
-                <w:highlight w:val="yellow"/>
-              </w:rPr>
-            </w:pPr>
-            <w:r>
-              <w:rPr>
-                <w:highlight w:val="yellow"/>
+                <w:rFonts w:asciiTheme="minorHAnsi" w:cstheme="minorBidi" w:eastAsiaTheme="minorHAnsi" w:hAnsiTheme="minorHAnsi"/>
+                <w:b/>
+                <w:b/>
+                <w:bCs/>
+              </w:rPr>
+            </w:pPr>
+            <w:r>
+              <w:rPr>
+                <w:rFonts w:asciiTheme="minorHAnsi" w:cstheme="minorBidi" w:eastAsiaTheme="minorHAnsi" w:hAnsiTheme="minorHAnsi"/>
+                <w:b/>
+                <w:bCs/>
               </w:rPr>
               <w:t>¿Qué diferencias aprecia con respecto al retardo que sigue una distribución uniforme en el experimento del MOS para jitter máximo? ¿A qué se debe?</w:t>
+            </w:r>
+          </w:p>
+          <w:p>
+            <w:pPr>
+              <w:pStyle w:val="Normal"/>
+              <w:spacing w:lineRule="auto" w:line="240" w:before="0" w:after="0"/>
+              <w:rPr>
+                <w:rFonts w:asciiTheme="minorHAnsi" w:cstheme="minorBidi" w:eastAsiaTheme="minorHAnsi" w:hAnsiTheme="minorHAnsi"/>
+              </w:rPr>
+            </w:pPr>
+            <w:r>
+              <w:rPr>
+                <w:rFonts w:asciiTheme="minorHAnsi" w:cstheme="minorBidi" w:eastAsiaTheme="minorHAnsi" w:hAnsiTheme="minorHAnsi"/>
+              </w:rPr>
+              <w:t>Tenemos mejores resultados en el experimento del MOS, debido a que los retrasos que hay entre paquetes no es tan variado y siempre coge un valor muy proximos a la media del intervalor cogido y la uniforme tiene la misma probabilidad de coger valores pequeños de jitter como valores muy proximos al jitter máximo.</w:t>
             </w:r>
           </w:p>
           <w:p>
@@ -6490,39 +6818,25 @@
         <w:bidi w:val="0"/>
         <w:spacing w:lineRule="auto" w:line="276" w:before="0" w:after="200"/>
         <w:jc w:val="both"/>
-        <w:rPr/>
-      </w:pPr>
-      <w:r>
         <w:rPr>
-          <w:highlight w:val="yellow"/>
+          <w:rFonts w:asciiTheme="minorHAnsi" w:cstheme="minorBidi" w:eastAsiaTheme="minorHAnsi" w:hAnsiTheme="minorHAnsi"/>
         </w:rPr>
-        <w:t xml:space="preserve">Escriba aquí las conclusiones que ha extraído de la realización de la </w:t>
-      </w:r>
-      <w:commentRangeStart w:id="2"/>
+      </w:pPr>
       <w:r>
         <w:rPr>
-          <w:highlight w:val="yellow"/>
+          <w:rFonts w:asciiTheme="minorHAnsi" w:cstheme="minorBidi" w:eastAsiaTheme="minorHAnsi" w:hAnsiTheme="minorHAnsi"/>
         </w:rPr>
-        <w:t>práctica</w:t>
+        <w:t xml:space="preserve">Las conclusiones que hemos obtenido en esta práctica, es ver lo difícil que es la transmisión de archivos multimedias y los distintos problemas que puede tener el envío de estos archivos por la red. También hemos visto que podemos configurar el reproductor multimedia que utilicemos para poder mitigar el jitter y para que nosotros lo podamos ver en mejor condiciones y poder disfrutar de una calidad del video buena. </w:t>
       </w:r>
       <w:r>
         <w:rPr>
-          <w:highlight w:val="yellow"/>
+          <w:rFonts w:asciiTheme="minorHAnsi" w:cstheme="minorBidi" w:eastAsiaTheme="minorHAnsi" w:hAnsiTheme="minorHAnsi"/>
         </w:rPr>
-      </w:r>
-      <w:commentRangeEnd w:id="2"/>
-      <w:r>
-        <w:commentReference w:id="2"/>
-      </w:r>
-      <w:r>
-        <w:rPr>
-          <w:highlight w:val="yellow"/>
-        </w:rPr>
-        <w:t>.</w:t>
+        <w:t>También hemos visto que la realización de un proxy es mejor con hilos debido a que el envío de los paquetes no están asociados a la lógica de la aplicación y pueda calcularlos retrasos y hacer la espera paralelamente a la ejecución del porgrama principal.</w:t>
       </w:r>
     </w:p>
     <w:sectPr>
-      <w:footerReference w:type="default" r:id="rId11"/>
+      <w:footerReference w:type="default" r:id="rId15"/>
       <w:type w:val="nextPage"/>
       <w:pgSz w:w="11906" w:h="16838"/>
       <w:pgMar w:left="1701" w:right="1701" w:header="0" w:top="1417" w:footer="708" w:bottom="1417" w:gutter="0"/>
@@ -6606,19 +6920,6 @@
       </w:r>
     </w:p>
   </w:comment>
-  <w:comment w:id="2" w:author="Javier Ramos" w:date="2017-02-10T14:52:00Z" w:initials="jrds">
-    <w:p>
-      <w:r>
-        <w:rPr>
-          <w:rFonts w:ascii="Liberation Serif" w:hAnsi="Liberation Serif" w:eastAsia="DejaVu Sans" w:cs="DejaVu Sans"/>
-          <w:sz w:val="24"/>
-          <w:szCs w:val="24"/>
-          <w:lang w:val="en-US" w:eastAsia="en-US" w:bidi="en-US"/>
-        </w:rPr>
-        <w:t>La memoria debe contener unas conclusiones útiles y razonadas acerca del trabajo realizado. Las conclusiones NO deben ser simples resúmenes de la memoria</w:t>
-      </w:r>
-    </w:p>
-  </w:comment>
 </w:comments>
 </file>
 
@@ -6630,7 +6931,7 @@
         <w:docPartGallery w:val="Page Numbers (Bottom of Page)"/>
         <w:docPartUnique w:val="true"/>
       </w:docPartObj>
-      <w:id w:val="1845894153"/>
+      <w:id w:val="1555654221"/>
     </w:sdtPr>
     <w:sdtContent>
       <w:p>
@@ -6653,7 +6954,7 @@
         </w:r>
         <w:r>
           <w:rPr/>
-          <w:t>11</w:t>
+          <w:t>4</w:t>
         </w:r>
         <w:r>
           <w:rPr/>
@@ -8110,6 +8411,132 @@
   </w:style>
   <w:style w:type="character" w:styleId="ListLabel54">
     <w:name w:val="ListLabel 54"/>
+    <w:qFormat/>
+    <w:rPr>
+      <w:rFonts w:cs="Wingdings"/>
+    </w:rPr>
+  </w:style>
+  <w:style w:type="character" w:styleId="ListLabel55">
+    <w:name w:val="ListLabel 55"/>
+    <w:qFormat/>
+    <w:rPr>
+      <w:rFonts w:cs="Symbol"/>
+    </w:rPr>
+  </w:style>
+  <w:style w:type="character" w:styleId="ListLabel56">
+    <w:name w:val="ListLabel 56"/>
+    <w:qFormat/>
+    <w:rPr>
+      <w:rFonts w:cs="Courier New"/>
+    </w:rPr>
+  </w:style>
+  <w:style w:type="character" w:styleId="ListLabel57">
+    <w:name w:val="ListLabel 57"/>
+    <w:qFormat/>
+    <w:rPr>
+      <w:rFonts w:cs="Wingdings"/>
+    </w:rPr>
+  </w:style>
+  <w:style w:type="character" w:styleId="ListLabel58">
+    <w:name w:val="ListLabel 58"/>
+    <w:qFormat/>
+    <w:rPr>
+      <w:rFonts w:cs="Symbol"/>
+    </w:rPr>
+  </w:style>
+  <w:style w:type="character" w:styleId="ListLabel59">
+    <w:name w:val="ListLabel 59"/>
+    <w:qFormat/>
+    <w:rPr>
+      <w:rFonts w:cs="Courier New"/>
+    </w:rPr>
+  </w:style>
+  <w:style w:type="character" w:styleId="ListLabel60">
+    <w:name w:val="ListLabel 60"/>
+    <w:qFormat/>
+    <w:rPr>
+      <w:rFonts w:cs="Wingdings"/>
+    </w:rPr>
+  </w:style>
+  <w:style w:type="character" w:styleId="ListLabel61">
+    <w:name w:val="ListLabel 61"/>
+    <w:qFormat/>
+    <w:rPr>
+      <w:rFonts w:cs="Symbol"/>
+    </w:rPr>
+  </w:style>
+  <w:style w:type="character" w:styleId="ListLabel62">
+    <w:name w:val="ListLabel 62"/>
+    <w:qFormat/>
+    <w:rPr>
+      <w:rFonts w:cs="Courier New"/>
+    </w:rPr>
+  </w:style>
+  <w:style w:type="character" w:styleId="ListLabel63">
+    <w:name w:val="ListLabel 63"/>
+    <w:qFormat/>
+    <w:rPr>
+      <w:rFonts w:cs="Wingdings"/>
+    </w:rPr>
+  </w:style>
+  <w:style w:type="character" w:styleId="ListLabel64">
+    <w:name w:val="ListLabel 64"/>
+    <w:qFormat/>
+    <w:rPr>
+      <w:rFonts w:cs="Symbol"/>
+    </w:rPr>
+  </w:style>
+  <w:style w:type="character" w:styleId="ListLabel65">
+    <w:name w:val="ListLabel 65"/>
+    <w:qFormat/>
+    <w:rPr>
+      <w:rFonts w:cs="Courier New"/>
+    </w:rPr>
+  </w:style>
+  <w:style w:type="character" w:styleId="ListLabel66">
+    <w:name w:val="ListLabel 66"/>
+    <w:qFormat/>
+    <w:rPr>
+      <w:rFonts w:cs="Wingdings"/>
+    </w:rPr>
+  </w:style>
+  <w:style w:type="character" w:styleId="ListLabel67">
+    <w:name w:val="ListLabel 67"/>
+    <w:qFormat/>
+    <w:rPr>
+      <w:rFonts w:cs="Symbol"/>
+    </w:rPr>
+  </w:style>
+  <w:style w:type="character" w:styleId="ListLabel68">
+    <w:name w:val="ListLabel 68"/>
+    <w:qFormat/>
+    <w:rPr>
+      <w:rFonts w:cs="Courier New"/>
+    </w:rPr>
+  </w:style>
+  <w:style w:type="character" w:styleId="ListLabel69">
+    <w:name w:val="ListLabel 69"/>
+    <w:qFormat/>
+    <w:rPr>
+      <w:rFonts w:cs="Wingdings"/>
+    </w:rPr>
+  </w:style>
+  <w:style w:type="character" w:styleId="ListLabel70">
+    <w:name w:val="ListLabel 70"/>
+    <w:qFormat/>
+    <w:rPr>
+      <w:rFonts w:cs="Symbol"/>
+    </w:rPr>
+  </w:style>
+  <w:style w:type="character" w:styleId="ListLabel71">
+    <w:name w:val="ListLabel 71"/>
+    <w:qFormat/>
+    <w:rPr>
+      <w:rFonts w:cs="Courier New"/>
+    </w:rPr>
+  </w:style>
+  <w:style w:type="character" w:styleId="ListLabel72">
+    <w:name w:val="ListLabel 72"/>
     <w:qFormat/>
     <w:rPr>
       <w:rFonts w:cs="Wingdings"/>

</xml_diff>